<commit_message>
Mise à jour .docx
</commit_message>
<xml_diff>
--- a/workspace/projet/DossierJava.docx
+++ b/workspace/projet/DossierJava.docx
@@ -4003,11 +4003,7 @@
               </mc:Choice>
               <mc:Fallback>
                 <w:pict>
-                  <v:shapetype w14:anchorId="607DC566" id="_x0000_t202" coordsize="21600,21600" o:spt="202" path="m0,0l0,21600,21600,21600,21600,0xe">
-                    <v:stroke joinstyle="miter"/>
-                    <v:path gradientshapeok="t" o:connecttype="rect"/>
-                  </v:shapetype>
-                  <v:shape id="Zone_x0020_de_x0020_texte_x0020_33" o:spid="_x0000_s1056" type="#_x0000_t202" style="position:absolute;margin-left:0;margin-top:0;width:267.9pt;height:82.15pt;z-index:251660288;visibility:visible;mso-wrap-style:square;mso-width-percent:450;mso-height-percent:0;mso-left-percent:420;mso-top-percent:175;mso-wrap-distance-left:9pt;mso-wrap-distance-top:0;mso-wrap-distance-right:9pt;mso-wrap-distance-bottom:0;mso-position-horizontal-relative:page;mso-position-vertical-relative:page;mso-width-percent:450;mso-height-percent:0;mso-left-percent:420;mso-top-percent:175;mso-width-relative:page;mso-height-relative:margin;v-text-anchor:top" o:gfxdata="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" filled="f" stroked="f" strokeweight=".5pt">
+                  <v:shape w14:anchorId="607DC566" id="Zone_x0020_de_x0020_texte_x0020_33" o:spid="_x0000_s1056" type="#_x0000_t202" style="position:absolute;margin-left:0;margin-top:0;width:267.9pt;height:82.15pt;z-index:251660288;visibility:visible;mso-wrap-style:square;mso-width-percent:450;mso-height-percent:0;mso-left-percent:420;mso-top-percent:175;mso-wrap-distance-left:9pt;mso-wrap-distance-top:0;mso-wrap-distance-right:9pt;mso-wrap-distance-bottom:0;mso-position-horizontal-relative:page;mso-position-vertical-relative:page;mso-width-percent:450;mso-height-percent:0;mso-left-percent:420;mso-top-percent:175;mso-width-relative:page;mso-height-relative:margin;v-text-anchor:top" o:gfxdata="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" filled="f" stroked="f" strokeweight=".5pt">
                     <v:textbox style="mso-fit-shape-to-text:t" inset="0,0,0,0">
                       <w:txbxContent>
                         <w:p>
@@ -4174,7 +4170,7 @@
             </w:rPr>
             <w:fldChar w:fldCharType="separate"/>
           </w:r>
-          <w:hyperlink w:anchor="_Toc438644086" w:history="1">
+          <w:hyperlink w:anchor="_Toc438755498" w:history="1">
             <w:r>
               <w:rPr>
                 <w:rStyle w:val="Lienhypertexte"/>
@@ -4218,7 +4214,7 @@
                 <w:noProof/>
                 <w:webHidden/>
               </w:rPr>
-              <w:instrText xml:space="preserve"> PAGEREF _Toc438644086 \h </w:instrText>
+              <w:instrText xml:space="preserve"> PAGEREF _Toc438755498 \h </w:instrText>
             </w:r>
             <w:r>
               <w:rPr>
@@ -4260,7 +4256,7 @@
               <w:lang w:eastAsia="fr-FR"/>
             </w:rPr>
           </w:pPr>
-          <w:hyperlink w:anchor="_Toc438644087" w:history="1">
+          <w:hyperlink w:anchor="_Toc438755499" w:history="1">
             <w:r>
               <w:rPr>
                 <w:rStyle w:val="Lienhypertexte"/>
@@ -4304,7 +4300,7 @@
                 <w:noProof/>
                 <w:webHidden/>
               </w:rPr>
-              <w:instrText xml:space="preserve"> PAGEREF _Toc438644087 \h </w:instrText>
+              <w:instrText xml:space="preserve"> PAGEREF _Toc438755499 \h </w:instrText>
             </w:r>
             <w:r>
               <w:rPr>
@@ -4350,7 +4346,7 @@
               <w:lang w:eastAsia="fr-FR"/>
             </w:rPr>
           </w:pPr>
-          <w:hyperlink w:anchor="_Toc438644088" w:history="1">
+          <w:hyperlink w:anchor="_Toc438755500" w:history="1">
             <w:r>
               <w:rPr>
                 <w:rStyle w:val="Lienhypertexte"/>
@@ -4373,7 +4369,7 @@
                 <w:rStyle w:val="Lienhypertexte"/>
                 <w:noProof/>
               </w:rPr>
-              <w:t>Différents acteurs</w:t>
+              <w:t>Acteur Principal</w:t>
             </w:r>
             <w:r>
               <w:rPr>
@@ -4394,7 +4390,7 @@
                 <w:noProof/>
                 <w:webHidden/>
               </w:rPr>
-              <w:instrText xml:space="preserve"> PAGEREF _Toc438644088 \h </w:instrText>
+              <w:instrText xml:space="preserve"> PAGEREF _Toc438755500 \h </w:instrText>
             </w:r>
             <w:r>
               <w:rPr>
@@ -4440,7 +4436,7 @@
               <w:lang w:eastAsia="fr-FR"/>
             </w:rPr>
           </w:pPr>
-          <w:hyperlink w:anchor="_Toc438644089" w:history="1">
+          <w:hyperlink w:anchor="_Toc438755501" w:history="1">
             <w:r>
               <w:rPr>
                 <w:rStyle w:val="Lienhypertexte"/>
@@ -4484,7 +4480,97 @@
                 <w:noProof/>
                 <w:webHidden/>
               </w:rPr>
-              <w:instrText xml:space="preserve"> PAGEREF _Toc438644089 \h </w:instrText>
+              <w:instrText xml:space="preserve"> PAGEREF _Toc438755501 \h </w:instrText>
+            </w:r>
+            <w:r>
+              <w:rPr>
+                <w:noProof/>
+                <w:webHidden/>
+              </w:rPr>
+            </w:r>
+            <w:r>
+              <w:rPr>
+                <w:noProof/>
+                <w:webHidden/>
+              </w:rPr>
+              <w:fldChar w:fldCharType="separate"/>
+            </w:r>
+            <w:r>
+              <w:rPr>
+                <w:noProof/>
+                <w:webHidden/>
+              </w:rPr>
+              <w:t>3</w:t>
+            </w:r>
+            <w:r>
+              <w:rPr>
+                <w:noProof/>
+                <w:webHidden/>
+              </w:rPr>
+              <w:fldChar w:fldCharType="end"/>
+            </w:r>
+          </w:hyperlink>
+        </w:p>
+        <w:p>
+          <w:pPr>
+            <w:pStyle w:val="TM2"/>
+            <w:tabs>
+              <w:tab w:val="left" w:pos="720"/>
+              <w:tab w:val="right" w:leader="dot" w:pos="9062"/>
+            </w:tabs>
+            <w:rPr>
+              <w:rFonts w:eastAsiaTheme="minorEastAsia"/>
+              <w:noProof/>
+              <w:sz w:val="24"/>
+              <w:szCs w:val="24"/>
+              <w:lang w:eastAsia="fr-FR"/>
+            </w:rPr>
+          </w:pPr>
+          <w:hyperlink w:anchor="_Toc438755502" w:history="1">
+            <w:r>
+              <w:rPr>
+                <w:rStyle w:val="Lienhypertexte"/>
+                <w:noProof/>
+              </w:rPr>
+              <w:t>C)</w:t>
+            </w:r>
+            <w:r>
+              <w:rPr>
+                <w:rFonts w:eastAsiaTheme="minorEastAsia"/>
+                <w:noProof/>
+                <w:sz w:val="24"/>
+                <w:szCs w:val="24"/>
+                <w:lang w:eastAsia="fr-FR"/>
+              </w:rPr>
+              <w:tab/>
+            </w:r>
+            <w:r>
+              <w:rPr>
+                <w:rStyle w:val="Lienhypertexte"/>
+                <w:noProof/>
+              </w:rPr>
+              <w:t>Interface Homme-Machine</w:t>
+            </w:r>
+            <w:r>
+              <w:rPr>
+                <w:noProof/>
+                <w:webHidden/>
+              </w:rPr>
+              <w:tab/>
+            </w:r>
+            <w:r>
+              <w:rPr>
+                <w:noProof/>
+                <w:webHidden/>
+              </w:rPr>
+              <w:fldChar w:fldCharType="begin"/>
+            </w:r>
+            <w:r>
+              <w:rPr>
+                <w:noProof/>
+                <w:webHidden/>
+              </w:rPr>
+              <w:instrText xml:space="preserve"> PAGEREF _Toc438755502 \h </w:instrText>
             </w:r>
             <w:r>
               <w:rPr>
@@ -4530,283 +4616,13 @@
               <w:lang w:eastAsia="fr-FR"/>
             </w:rPr>
           </w:pPr>
-          <w:hyperlink w:anchor="_Toc438644090" w:history="1">
-            <w:r>
-              <w:rPr>
-                <w:rStyle w:val="Lienhypertexte"/>
-                <w:noProof/>
-              </w:rPr>
-              <w:t>C)</w:t>
-            </w:r>
-            <w:r>
-              <w:rPr>
-                <w:rFonts w:eastAsiaTheme="minorEastAsia"/>
-                <w:noProof/>
-                <w:sz w:val="24"/>
-                <w:szCs w:val="24"/>
-                <w:lang w:eastAsia="fr-FR"/>
-              </w:rPr>
-              <w:tab/>
-            </w:r>
-            <w:r>
-              <w:rPr>
-                <w:rStyle w:val="Lienhypertexte"/>
-                <w:noProof/>
-              </w:rPr>
-              <w:t>Contexte technique du projet</w:t>
-            </w:r>
-            <w:r>
-              <w:rPr>
-                <w:noProof/>
-                <w:webHidden/>
-              </w:rPr>
-              <w:tab/>
-            </w:r>
-            <w:r>
-              <w:rPr>
-                <w:noProof/>
-                <w:webHidden/>
-              </w:rPr>
-              <w:fldChar w:fldCharType="begin"/>
-            </w:r>
-            <w:r>
-              <w:rPr>
-                <w:noProof/>
-                <w:webHidden/>
-              </w:rPr>
-              <w:instrText xml:space="preserve"> PAGEREF _Toc438644090 \h </w:instrText>
-            </w:r>
-            <w:r>
-              <w:rPr>
-                <w:noProof/>
-                <w:webHidden/>
-              </w:rPr>
-            </w:r>
-            <w:r>
-              <w:rPr>
-                <w:noProof/>
-                <w:webHidden/>
-              </w:rPr>
-              <w:fldChar w:fldCharType="separate"/>
-            </w:r>
-            <w:r>
-              <w:rPr>
-                <w:noProof/>
-                <w:webHidden/>
-              </w:rPr>
-              <w:t>4</w:t>
-            </w:r>
-            <w:r>
-              <w:rPr>
-                <w:noProof/>
-                <w:webHidden/>
-              </w:rPr>
-              <w:fldChar w:fldCharType="end"/>
-            </w:r>
-          </w:hyperlink>
-        </w:p>
-        <w:p>
-          <w:pPr>
-            <w:pStyle w:val="TM2"/>
-            <w:tabs>
-              <w:tab w:val="left" w:pos="720"/>
-              <w:tab w:val="right" w:leader="dot" w:pos="9062"/>
-            </w:tabs>
-            <w:rPr>
-              <w:rFonts w:eastAsiaTheme="minorEastAsia"/>
-              <w:noProof/>
-              <w:sz w:val="24"/>
-              <w:szCs w:val="24"/>
-              <w:lang w:eastAsia="fr-FR"/>
-            </w:rPr>
-          </w:pPr>
-          <w:hyperlink w:anchor="_Toc438644091" w:history="1">
+          <w:hyperlink w:anchor="_Toc438755503" w:history="1">
             <w:r>
               <w:rPr>
                 <w:rStyle w:val="Lienhypertexte"/>
                 <w:noProof/>
               </w:rPr>
               <w:t>D)</w:t>
-            </w:r>
-            <w:r>
-              <w:rPr>
-                <w:rFonts w:eastAsiaTheme="minorEastAsia"/>
-                <w:noProof/>
-                <w:sz w:val="24"/>
-                <w:szCs w:val="24"/>
-                <w:lang w:eastAsia="fr-FR"/>
-              </w:rPr>
-              <w:tab/>
-            </w:r>
-            <w:r>
-              <w:rPr>
-                <w:rStyle w:val="Lienhypertexte"/>
-                <w:noProof/>
-              </w:rPr>
-              <w:t>Fonctionnement dynamique de chaque fonctionnalité</w:t>
-            </w:r>
-            <w:r>
-              <w:rPr>
-                <w:noProof/>
-                <w:webHidden/>
-              </w:rPr>
-              <w:tab/>
-            </w:r>
-            <w:r>
-              <w:rPr>
-                <w:noProof/>
-                <w:webHidden/>
-              </w:rPr>
-              <w:fldChar w:fldCharType="begin"/>
-            </w:r>
-            <w:r>
-              <w:rPr>
-                <w:noProof/>
-                <w:webHidden/>
-              </w:rPr>
-              <w:instrText xml:space="preserve"> PAGEREF _Toc438644091 \h </w:instrText>
-            </w:r>
-            <w:r>
-              <w:rPr>
-                <w:noProof/>
-                <w:webHidden/>
-              </w:rPr>
-            </w:r>
-            <w:r>
-              <w:rPr>
-                <w:noProof/>
-                <w:webHidden/>
-              </w:rPr>
-              <w:fldChar w:fldCharType="separate"/>
-            </w:r>
-            <w:r>
-              <w:rPr>
-                <w:noProof/>
-                <w:webHidden/>
-              </w:rPr>
-              <w:t>4</w:t>
-            </w:r>
-            <w:r>
-              <w:rPr>
-                <w:noProof/>
-                <w:webHidden/>
-              </w:rPr>
-              <w:fldChar w:fldCharType="end"/>
-            </w:r>
-          </w:hyperlink>
-        </w:p>
-        <w:p>
-          <w:pPr>
-            <w:pStyle w:val="TM2"/>
-            <w:tabs>
-              <w:tab w:val="left" w:pos="720"/>
-              <w:tab w:val="right" w:leader="dot" w:pos="9062"/>
-            </w:tabs>
-            <w:rPr>
-              <w:rFonts w:eastAsiaTheme="minorEastAsia"/>
-              <w:noProof/>
-              <w:sz w:val="24"/>
-              <w:szCs w:val="24"/>
-              <w:lang w:eastAsia="fr-FR"/>
-            </w:rPr>
-          </w:pPr>
-          <w:hyperlink w:anchor="_Toc438644092" w:history="1">
-            <w:r>
-              <w:rPr>
-                <w:rStyle w:val="Lienhypertexte"/>
-                <w:noProof/>
-              </w:rPr>
-              <w:t>E)</w:t>
-            </w:r>
-            <w:r>
-              <w:rPr>
-                <w:rFonts w:eastAsiaTheme="minorEastAsia"/>
-                <w:noProof/>
-                <w:sz w:val="24"/>
-                <w:szCs w:val="24"/>
-                <w:lang w:eastAsia="fr-FR"/>
-              </w:rPr>
-              <w:tab/>
-            </w:r>
-            <w:r>
-              <w:rPr>
-                <w:rStyle w:val="Lienhypertexte"/>
-                <w:noProof/>
-              </w:rPr>
-              <w:t>Interface Homme-Machine</w:t>
-            </w:r>
-            <w:r>
-              <w:rPr>
-                <w:noProof/>
-                <w:webHidden/>
-              </w:rPr>
-              <w:tab/>
-            </w:r>
-            <w:r>
-              <w:rPr>
-                <w:noProof/>
-                <w:webHidden/>
-              </w:rPr>
-              <w:fldChar w:fldCharType="begin"/>
-            </w:r>
-            <w:r>
-              <w:rPr>
-                <w:noProof/>
-                <w:webHidden/>
-              </w:rPr>
-              <w:instrText xml:space="preserve"> PAGEREF _Toc438644092 \h </w:instrText>
-            </w:r>
-            <w:r>
-              <w:rPr>
-                <w:noProof/>
-                <w:webHidden/>
-              </w:rPr>
-            </w:r>
-            <w:r>
-              <w:rPr>
-                <w:noProof/>
-                <w:webHidden/>
-              </w:rPr>
-              <w:fldChar w:fldCharType="separate"/>
-            </w:r>
-            <w:r>
-              <w:rPr>
-                <w:noProof/>
-                <w:webHidden/>
-              </w:rPr>
-              <w:t>5</w:t>
-            </w:r>
-            <w:r>
-              <w:rPr>
-                <w:noProof/>
-                <w:webHidden/>
-              </w:rPr>
-              <w:fldChar w:fldCharType="end"/>
-            </w:r>
-          </w:hyperlink>
-        </w:p>
-        <w:p>
-          <w:pPr>
-            <w:pStyle w:val="TM2"/>
-            <w:tabs>
-              <w:tab w:val="left" w:pos="720"/>
-              <w:tab w:val="right" w:leader="dot" w:pos="9062"/>
-            </w:tabs>
-            <w:rPr>
-              <w:rFonts w:eastAsiaTheme="minorEastAsia"/>
-              <w:noProof/>
-              <w:sz w:val="24"/>
-              <w:szCs w:val="24"/>
-              <w:lang w:eastAsia="fr-FR"/>
-            </w:rPr>
-          </w:pPr>
-          <w:hyperlink w:anchor="_Toc438644093" w:history="1">
-            <w:r>
-              <w:rPr>
-                <w:rStyle w:val="Lienhypertexte"/>
-                <w:noProof/>
-              </w:rPr>
-              <w:t>F)</w:t>
             </w:r>
             <w:r>
               <w:rPr>
@@ -4844,7 +4660,7 @@
                 <w:noProof/>
                 <w:webHidden/>
               </w:rPr>
-              <w:instrText xml:space="preserve"> PAGEREF _Toc438644093 \h </w:instrText>
+              <w:instrText xml:space="preserve"> PAGEREF _Toc438755503 \h </w:instrText>
             </w:r>
             <w:r>
               <w:rPr>
@@ -4864,7 +4680,7 @@
                 <w:noProof/>
                 <w:webHidden/>
               </w:rPr>
-              <w:t>6</w:t>
+              <w:t>5</w:t>
             </w:r>
             <w:r>
               <w:rPr>
@@ -4877,11 +4693,7 @@
         </w:p>
         <w:p>
           <w:pPr>
-            <w:pStyle w:val="TM2"/>
-            <w:tabs>
-              <w:tab w:val="left" w:pos="720"/>
-              <w:tab w:val="right" w:leader="dot" w:pos="9062"/>
-            </w:tabs>
+            <w:pStyle w:val="TM1"/>
             <w:rPr>
               <w:rFonts w:eastAsiaTheme="minorEastAsia"/>
               <w:noProof/>
@@ -4890,13 +4702,13 @@
               <w:lang w:eastAsia="fr-FR"/>
             </w:rPr>
           </w:pPr>
-          <w:hyperlink w:anchor="_Toc438644094" w:history="1">
+          <w:hyperlink w:anchor="_Toc438755504" w:history="1">
             <w:r>
               <w:rPr>
                 <w:rStyle w:val="Lienhypertexte"/>
                 <w:noProof/>
               </w:rPr>
-              <w:t>G)</w:t>
+              <w:t>III)</w:t>
             </w:r>
             <w:r>
               <w:rPr>
@@ -4913,7 +4725,7 @@
                 <w:rStyle w:val="Lienhypertexte"/>
                 <w:noProof/>
               </w:rPr>
-              <w:t>Autres diagrammes (OPTIONNEL)</w:t>
+              <w:t>Analyse et Conception de l’application</w:t>
             </w:r>
             <w:r>
               <w:rPr>
@@ -4934,7 +4746,7 @@
                 <w:noProof/>
                 <w:webHidden/>
               </w:rPr>
-              <w:instrText xml:space="preserve"> PAGEREF _Toc438644094 \h </w:instrText>
+              <w:instrText xml:space="preserve"> PAGEREF _Toc438755504 \h </w:instrText>
             </w:r>
             <w:r>
               <w:rPr>
@@ -4980,13 +4792,13 @@
               <w:lang w:eastAsia="fr-FR"/>
             </w:rPr>
           </w:pPr>
-          <w:hyperlink w:anchor="_Toc438644095" w:history="1">
+          <w:hyperlink w:anchor="_Toc438755505" w:history="1">
             <w:r>
               <w:rPr>
                 <w:rStyle w:val="Lienhypertexte"/>
                 <w:noProof/>
               </w:rPr>
-              <w:t>a.</w:t>
+              <w:t>A)</w:t>
             </w:r>
             <w:r>
               <w:rPr>
@@ -5003,7 +4815,7 @@
                 <w:rStyle w:val="Lienhypertexte"/>
                 <w:noProof/>
               </w:rPr>
-              <w:t>Diagramme de séquence</w:t>
+              <w:t>Diagrammes de classe</w:t>
             </w:r>
             <w:r>
               <w:rPr>
@@ -5024,7 +4836,7 @@
                 <w:noProof/>
                 <w:webHidden/>
               </w:rPr>
-              <w:instrText xml:space="preserve"> PAGEREF _Toc438644095 \h </w:instrText>
+              <w:instrText xml:space="preserve"> PAGEREF _Toc438755505 \h </w:instrText>
             </w:r>
             <w:r>
               <w:rPr>
@@ -5070,729 +4882,13 @@
               <w:lang w:eastAsia="fr-FR"/>
             </w:rPr>
           </w:pPr>
-          <w:hyperlink w:anchor="_Toc438644096" w:history="1">
-            <w:r>
-              <w:rPr>
-                <w:rStyle w:val="Lienhypertexte"/>
-                <w:noProof/>
-              </w:rPr>
-              <w:t>b.</w:t>
-            </w:r>
-            <w:r>
-              <w:rPr>
-                <w:rFonts w:eastAsiaTheme="minorEastAsia"/>
-                <w:noProof/>
-                <w:sz w:val="24"/>
-                <w:szCs w:val="24"/>
-                <w:lang w:eastAsia="fr-FR"/>
-              </w:rPr>
-              <w:tab/>
-            </w:r>
-            <w:r>
-              <w:rPr>
-                <w:rStyle w:val="Lienhypertexte"/>
-                <w:noProof/>
-              </w:rPr>
-              <w:t>Digramme de déploiement</w:t>
-            </w:r>
-            <w:r>
-              <w:rPr>
-                <w:noProof/>
-                <w:webHidden/>
-              </w:rPr>
-              <w:tab/>
-            </w:r>
-            <w:r>
-              <w:rPr>
-                <w:noProof/>
-                <w:webHidden/>
-              </w:rPr>
-              <w:fldChar w:fldCharType="begin"/>
-            </w:r>
-            <w:r>
-              <w:rPr>
-                <w:noProof/>
-                <w:webHidden/>
-              </w:rPr>
-              <w:instrText xml:space="preserve"> PAGEREF _Toc438644096 \h </w:instrText>
-            </w:r>
-            <w:r>
-              <w:rPr>
-                <w:noProof/>
-                <w:webHidden/>
-              </w:rPr>
-            </w:r>
-            <w:r>
-              <w:rPr>
-                <w:noProof/>
-                <w:webHidden/>
-              </w:rPr>
-              <w:fldChar w:fldCharType="separate"/>
-            </w:r>
-            <w:r>
-              <w:rPr>
-                <w:noProof/>
-                <w:webHidden/>
-              </w:rPr>
-              <w:t>8</w:t>
-            </w:r>
-            <w:r>
-              <w:rPr>
-                <w:noProof/>
-                <w:webHidden/>
-              </w:rPr>
-              <w:fldChar w:fldCharType="end"/>
-            </w:r>
-          </w:hyperlink>
-        </w:p>
-        <w:p>
-          <w:pPr>
-            <w:pStyle w:val="TM2"/>
-            <w:tabs>
-              <w:tab w:val="left" w:pos="720"/>
-              <w:tab w:val="right" w:leader="dot" w:pos="9062"/>
-            </w:tabs>
-            <w:rPr>
-              <w:rFonts w:eastAsiaTheme="minorEastAsia"/>
-              <w:noProof/>
-              <w:sz w:val="24"/>
-              <w:szCs w:val="24"/>
-              <w:lang w:eastAsia="fr-FR"/>
-            </w:rPr>
-          </w:pPr>
-          <w:hyperlink w:anchor="_Toc438644097" w:history="1">
-            <w:r>
-              <w:rPr>
-                <w:rStyle w:val="Lienhypertexte"/>
-                <w:noProof/>
-              </w:rPr>
-              <w:t>c.</w:t>
-            </w:r>
-            <w:r>
-              <w:rPr>
-                <w:rFonts w:eastAsiaTheme="minorEastAsia"/>
-                <w:noProof/>
-                <w:sz w:val="24"/>
-                <w:szCs w:val="24"/>
-                <w:lang w:eastAsia="fr-FR"/>
-              </w:rPr>
-              <w:tab/>
-            </w:r>
-            <w:r>
-              <w:rPr>
-                <w:rStyle w:val="Lienhypertexte"/>
-                <w:noProof/>
-              </w:rPr>
-              <w:t>Diagramme d’état</w:t>
-            </w:r>
-            <w:r>
-              <w:rPr>
-                <w:noProof/>
-                <w:webHidden/>
-              </w:rPr>
-              <w:tab/>
-            </w:r>
-            <w:r>
-              <w:rPr>
-                <w:noProof/>
-                <w:webHidden/>
-              </w:rPr>
-              <w:fldChar w:fldCharType="begin"/>
-            </w:r>
-            <w:r>
-              <w:rPr>
-                <w:noProof/>
-                <w:webHidden/>
-              </w:rPr>
-              <w:instrText xml:space="preserve"> PAGEREF _Toc438644097 \h </w:instrText>
-            </w:r>
-            <w:r>
-              <w:rPr>
-                <w:noProof/>
-                <w:webHidden/>
-              </w:rPr>
-            </w:r>
-            <w:r>
-              <w:rPr>
-                <w:noProof/>
-                <w:webHidden/>
-              </w:rPr>
-              <w:fldChar w:fldCharType="separate"/>
-            </w:r>
-            <w:r>
-              <w:rPr>
-                <w:noProof/>
-                <w:webHidden/>
-              </w:rPr>
-              <w:t>8</w:t>
-            </w:r>
-            <w:r>
-              <w:rPr>
-                <w:noProof/>
-                <w:webHidden/>
-              </w:rPr>
-              <w:fldChar w:fldCharType="end"/>
-            </w:r>
-          </w:hyperlink>
-        </w:p>
-        <w:p>
-          <w:pPr>
-            <w:pStyle w:val="TM2"/>
-            <w:tabs>
-              <w:tab w:val="left" w:pos="720"/>
-              <w:tab w:val="right" w:leader="dot" w:pos="9062"/>
-            </w:tabs>
-            <w:rPr>
-              <w:rFonts w:eastAsiaTheme="minorEastAsia"/>
-              <w:noProof/>
-              <w:sz w:val="24"/>
-              <w:szCs w:val="24"/>
-              <w:lang w:eastAsia="fr-FR"/>
-            </w:rPr>
-          </w:pPr>
-          <w:hyperlink w:anchor="_Toc438644098" w:history="1">
-            <w:r>
-              <w:rPr>
-                <w:rStyle w:val="Lienhypertexte"/>
-                <w:noProof/>
-              </w:rPr>
-              <w:t>d.</w:t>
-            </w:r>
-            <w:r>
-              <w:rPr>
-                <w:rFonts w:eastAsiaTheme="minorEastAsia"/>
-                <w:noProof/>
-                <w:sz w:val="24"/>
-                <w:szCs w:val="24"/>
-                <w:lang w:eastAsia="fr-FR"/>
-              </w:rPr>
-              <w:tab/>
-            </w:r>
-            <w:r>
-              <w:rPr>
-                <w:rStyle w:val="Lienhypertexte"/>
-                <w:noProof/>
-              </w:rPr>
-              <w:t>Diagramme d’activité</w:t>
-            </w:r>
-            <w:r>
-              <w:rPr>
-                <w:noProof/>
-                <w:webHidden/>
-              </w:rPr>
-              <w:tab/>
-            </w:r>
-            <w:r>
-              <w:rPr>
-                <w:noProof/>
-                <w:webHidden/>
-              </w:rPr>
-              <w:fldChar w:fldCharType="begin"/>
-            </w:r>
-            <w:r>
-              <w:rPr>
-                <w:noProof/>
-                <w:webHidden/>
-              </w:rPr>
-              <w:instrText xml:space="preserve"> PAGEREF _Toc438644098 \h </w:instrText>
-            </w:r>
-            <w:r>
-              <w:rPr>
-                <w:noProof/>
-                <w:webHidden/>
-              </w:rPr>
-            </w:r>
-            <w:r>
-              <w:rPr>
-                <w:noProof/>
-                <w:webHidden/>
-              </w:rPr>
-              <w:fldChar w:fldCharType="separate"/>
-            </w:r>
-            <w:r>
-              <w:rPr>
-                <w:noProof/>
-                <w:webHidden/>
-              </w:rPr>
-              <w:t>8</w:t>
-            </w:r>
-            <w:r>
-              <w:rPr>
-                <w:noProof/>
-                <w:webHidden/>
-              </w:rPr>
-              <w:fldChar w:fldCharType="end"/>
-            </w:r>
-          </w:hyperlink>
-        </w:p>
-        <w:p>
-          <w:pPr>
-            <w:pStyle w:val="TM1"/>
-            <w:rPr>
-              <w:rFonts w:eastAsiaTheme="minorEastAsia"/>
-              <w:noProof/>
-              <w:sz w:val="24"/>
-              <w:szCs w:val="24"/>
-              <w:lang w:eastAsia="fr-FR"/>
-            </w:rPr>
-          </w:pPr>
-          <w:hyperlink w:anchor="_Toc438644099" w:history="1">
-            <w:r>
-              <w:rPr>
-                <w:rStyle w:val="Lienhypertexte"/>
-                <w:noProof/>
-              </w:rPr>
-              <w:t>III)</w:t>
-            </w:r>
-            <w:r>
-              <w:rPr>
-                <w:rFonts w:eastAsiaTheme="minorEastAsia"/>
-                <w:noProof/>
-                <w:sz w:val="24"/>
-                <w:szCs w:val="24"/>
-                <w:lang w:eastAsia="fr-FR"/>
-              </w:rPr>
-              <w:tab/>
-            </w:r>
-            <w:r>
-              <w:rPr>
-                <w:rStyle w:val="Lienhypertexte"/>
-                <w:noProof/>
-              </w:rPr>
-              <w:t>Analyse et Conception de l’application (Voir avec Quentin selon le codage fait actuellement)</w:t>
-            </w:r>
-            <w:r>
-              <w:rPr>
-                <w:noProof/>
-                <w:webHidden/>
-              </w:rPr>
-              <w:tab/>
-            </w:r>
-            <w:r>
-              <w:rPr>
-                <w:noProof/>
-                <w:webHidden/>
-              </w:rPr>
-              <w:fldChar w:fldCharType="begin"/>
-            </w:r>
-            <w:r>
-              <w:rPr>
-                <w:noProof/>
-                <w:webHidden/>
-              </w:rPr>
-              <w:instrText xml:space="preserve"> PAGEREF _Toc438644099 \h </w:instrText>
-            </w:r>
-            <w:r>
-              <w:rPr>
-                <w:noProof/>
-                <w:webHidden/>
-              </w:rPr>
-            </w:r>
-            <w:r>
-              <w:rPr>
-                <w:noProof/>
-                <w:webHidden/>
-              </w:rPr>
-              <w:fldChar w:fldCharType="separate"/>
-            </w:r>
-            <w:r>
-              <w:rPr>
-                <w:noProof/>
-                <w:webHidden/>
-              </w:rPr>
-              <w:t>8</w:t>
-            </w:r>
-            <w:r>
-              <w:rPr>
-                <w:noProof/>
-                <w:webHidden/>
-              </w:rPr>
-              <w:fldChar w:fldCharType="end"/>
-            </w:r>
-          </w:hyperlink>
-        </w:p>
-        <w:p>
-          <w:pPr>
-            <w:pStyle w:val="TM2"/>
-            <w:tabs>
-              <w:tab w:val="left" w:pos="720"/>
-              <w:tab w:val="right" w:leader="dot" w:pos="9062"/>
-            </w:tabs>
-            <w:rPr>
-              <w:rFonts w:eastAsiaTheme="minorEastAsia"/>
-              <w:noProof/>
-              <w:sz w:val="24"/>
-              <w:szCs w:val="24"/>
-              <w:lang w:eastAsia="fr-FR"/>
-            </w:rPr>
-          </w:pPr>
-          <w:hyperlink w:anchor="_Toc438644100" w:history="1">
-            <w:r>
-              <w:rPr>
-                <w:rStyle w:val="Lienhypertexte"/>
-                <w:noProof/>
-              </w:rPr>
-              <w:t>A)</w:t>
-            </w:r>
-            <w:r>
-              <w:rPr>
-                <w:rFonts w:eastAsiaTheme="minorEastAsia"/>
-                <w:noProof/>
-                <w:sz w:val="24"/>
-                <w:szCs w:val="24"/>
-                <w:lang w:eastAsia="fr-FR"/>
-              </w:rPr>
-              <w:tab/>
-            </w:r>
-            <w:r>
-              <w:rPr>
-                <w:rStyle w:val="Lienhypertexte"/>
-                <w:noProof/>
-              </w:rPr>
-              <w:t>Classes candidates</w:t>
-            </w:r>
-            <w:r>
-              <w:rPr>
-                <w:noProof/>
-                <w:webHidden/>
-              </w:rPr>
-              <w:tab/>
-            </w:r>
-            <w:r>
-              <w:rPr>
-                <w:noProof/>
-                <w:webHidden/>
-              </w:rPr>
-              <w:fldChar w:fldCharType="begin"/>
-            </w:r>
-            <w:r>
-              <w:rPr>
-                <w:noProof/>
-                <w:webHidden/>
-              </w:rPr>
-              <w:instrText xml:space="preserve"> PAGEREF _Toc438644100 \h </w:instrText>
-            </w:r>
-            <w:r>
-              <w:rPr>
-                <w:noProof/>
-                <w:webHidden/>
-              </w:rPr>
-            </w:r>
-            <w:r>
-              <w:rPr>
-                <w:noProof/>
-                <w:webHidden/>
-              </w:rPr>
-              <w:fldChar w:fldCharType="separate"/>
-            </w:r>
-            <w:r>
-              <w:rPr>
-                <w:noProof/>
-                <w:webHidden/>
-              </w:rPr>
-              <w:t>8</w:t>
-            </w:r>
-            <w:r>
-              <w:rPr>
-                <w:noProof/>
-                <w:webHidden/>
-              </w:rPr>
-              <w:fldChar w:fldCharType="end"/>
-            </w:r>
-          </w:hyperlink>
-        </w:p>
-        <w:p>
-          <w:pPr>
-            <w:pStyle w:val="TM2"/>
-            <w:tabs>
-              <w:tab w:val="left" w:pos="720"/>
-              <w:tab w:val="right" w:leader="dot" w:pos="9062"/>
-            </w:tabs>
-            <w:rPr>
-              <w:rFonts w:eastAsiaTheme="minorEastAsia"/>
-              <w:noProof/>
-              <w:sz w:val="24"/>
-              <w:szCs w:val="24"/>
-              <w:lang w:eastAsia="fr-FR"/>
-            </w:rPr>
-          </w:pPr>
-          <w:hyperlink w:anchor="_Toc438644101" w:history="1">
+          <w:hyperlink w:anchor="_Toc438755506" w:history="1">
             <w:r>
               <w:rPr>
                 <w:rStyle w:val="Lienhypertexte"/>
                 <w:noProof/>
               </w:rPr>
               <w:t>B)</w:t>
-            </w:r>
-            <w:r>
-              <w:rPr>
-                <w:rFonts w:eastAsiaTheme="minorEastAsia"/>
-                <w:noProof/>
-                <w:sz w:val="24"/>
-                <w:szCs w:val="24"/>
-                <w:lang w:eastAsia="fr-FR"/>
-              </w:rPr>
-              <w:tab/>
-            </w:r>
-            <w:r>
-              <w:rPr>
-                <w:rStyle w:val="Lienhypertexte"/>
-                <w:noProof/>
-              </w:rPr>
-              <w:t>Packages</w:t>
-            </w:r>
-            <w:r>
-              <w:rPr>
-                <w:noProof/>
-                <w:webHidden/>
-              </w:rPr>
-              <w:tab/>
-            </w:r>
-            <w:r>
-              <w:rPr>
-                <w:noProof/>
-                <w:webHidden/>
-              </w:rPr>
-              <w:fldChar w:fldCharType="begin"/>
-            </w:r>
-            <w:r>
-              <w:rPr>
-                <w:noProof/>
-                <w:webHidden/>
-              </w:rPr>
-              <w:instrText xml:space="preserve"> PAGEREF _Toc438644101 \h </w:instrText>
-            </w:r>
-            <w:r>
-              <w:rPr>
-                <w:noProof/>
-                <w:webHidden/>
-              </w:rPr>
-            </w:r>
-            <w:r>
-              <w:rPr>
-                <w:noProof/>
-                <w:webHidden/>
-              </w:rPr>
-              <w:fldChar w:fldCharType="separate"/>
-            </w:r>
-            <w:r>
-              <w:rPr>
-                <w:noProof/>
-                <w:webHidden/>
-              </w:rPr>
-              <w:t>8</w:t>
-            </w:r>
-            <w:r>
-              <w:rPr>
-                <w:noProof/>
-                <w:webHidden/>
-              </w:rPr>
-              <w:fldChar w:fldCharType="end"/>
-            </w:r>
-          </w:hyperlink>
-        </w:p>
-        <w:p>
-          <w:pPr>
-            <w:pStyle w:val="TM2"/>
-            <w:tabs>
-              <w:tab w:val="left" w:pos="720"/>
-              <w:tab w:val="right" w:leader="dot" w:pos="9062"/>
-            </w:tabs>
-            <w:rPr>
-              <w:rFonts w:eastAsiaTheme="minorEastAsia"/>
-              <w:noProof/>
-              <w:sz w:val="24"/>
-              <w:szCs w:val="24"/>
-              <w:lang w:eastAsia="fr-FR"/>
-            </w:rPr>
-          </w:pPr>
-          <w:hyperlink w:anchor="_Toc438644102" w:history="1">
-            <w:r>
-              <w:rPr>
-                <w:rStyle w:val="Lienhypertexte"/>
-                <w:noProof/>
-              </w:rPr>
-              <w:t>C)</w:t>
-            </w:r>
-            <w:r>
-              <w:rPr>
-                <w:rFonts w:eastAsiaTheme="minorEastAsia"/>
-                <w:noProof/>
-                <w:sz w:val="24"/>
-                <w:szCs w:val="24"/>
-                <w:lang w:eastAsia="fr-FR"/>
-              </w:rPr>
-              <w:tab/>
-            </w:r>
-            <w:r>
-              <w:rPr>
-                <w:rStyle w:val="Lienhypertexte"/>
-                <w:noProof/>
-              </w:rPr>
-              <w:t>Diagrammes</w:t>
-            </w:r>
-            <w:r>
-              <w:rPr>
-                <w:noProof/>
-                <w:webHidden/>
-              </w:rPr>
-              <w:tab/>
-            </w:r>
-            <w:r>
-              <w:rPr>
-                <w:noProof/>
-                <w:webHidden/>
-              </w:rPr>
-              <w:fldChar w:fldCharType="begin"/>
-            </w:r>
-            <w:r>
-              <w:rPr>
-                <w:noProof/>
-                <w:webHidden/>
-              </w:rPr>
-              <w:instrText xml:space="preserve"> PAGEREF _Toc438644102 \h </w:instrText>
-            </w:r>
-            <w:r>
-              <w:rPr>
-                <w:noProof/>
-                <w:webHidden/>
-              </w:rPr>
-            </w:r>
-            <w:r>
-              <w:rPr>
-                <w:noProof/>
-                <w:webHidden/>
-              </w:rPr>
-              <w:fldChar w:fldCharType="separate"/>
-            </w:r>
-            <w:r>
-              <w:rPr>
-                <w:noProof/>
-                <w:webHidden/>
-              </w:rPr>
-              <w:t>8</w:t>
-            </w:r>
-            <w:r>
-              <w:rPr>
-                <w:noProof/>
-                <w:webHidden/>
-              </w:rPr>
-              <w:fldChar w:fldCharType="end"/>
-            </w:r>
-          </w:hyperlink>
-        </w:p>
-        <w:p>
-          <w:pPr>
-            <w:pStyle w:val="TM2"/>
-            <w:tabs>
-              <w:tab w:val="left" w:pos="720"/>
-              <w:tab w:val="right" w:leader="dot" w:pos="9062"/>
-            </w:tabs>
-            <w:rPr>
-              <w:rFonts w:eastAsiaTheme="minorEastAsia"/>
-              <w:noProof/>
-              <w:sz w:val="24"/>
-              <w:szCs w:val="24"/>
-              <w:lang w:eastAsia="fr-FR"/>
-            </w:rPr>
-          </w:pPr>
-          <w:hyperlink w:anchor="_Toc438644103" w:history="1">
-            <w:r>
-              <w:rPr>
-                <w:rStyle w:val="Lienhypertexte"/>
-                <w:noProof/>
-              </w:rPr>
-              <w:t>a.</w:t>
-            </w:r>
-            <w:r>
-              <w:rPr>
-                <w:rFonts w:eastAsiaTheme="minorEastAsia"/>
-                <w:noProof/>
-                <w:sz w:val="24"/>
-                <w:szCs w:val="24"/>
-                <w:lang w:eastAsia="fr-FR"/>
-              </w:rPr>
-              <w:tab/>
-            </w:r>
-            <w:r>
-              <w:rPr>
-                <w:rStyle w:val="Lienhypertexte"/>
-                <w:noProof/>
-              </w:rPr>
-              <w:t>Diagrammes de classe</w:t>
-            </w:r>
-            <w:r>
-              <w:rPr>
-                <w:noProof/>
-                <w:webHidden/>
-              </w:rPr>
-              <w:tab/>
-            </w:r>
-            <w:r>
-              <w:rPr>
-                <w:noProof/>
-                <w:webHidden/>
-              </w:rPr>
-              <w:fldChar w:fldCharType="begin"/>
-            </w:r>
-            <w:r>
-              <w:rPr>
-                <w:noProof/>
-                <w:webHidden/>
-              </w:rPr>
-              <w:instrText xml:space="preserve"> PAGEREF _Toc438644103 \h </w:instrText>
-            </w:r>
-            <w:r>
-              <w:rPr>
-                <w:noProof/>
-                <w:webHidden/>
-              </w:rPr>
-            </w:r>
-            <w:r>
-              <w:rPr>
-                <w:noProof/>
-                <w:webHidden/>
-              </w:rPr>
-              <w:fldChar w:fldCharType="separate"/>
-            </w:r>
-            <w:r>
-              <w:rPr>
-                <w:noProof/>
-                <w:webHidden/>
-              </w:rPr>
-              <w:t>8</w:t>
-            </w:r>
-            <w:r>
-              <w:rPr>
-                <w:noProof/>
-                <w:webHidden/>
-              </w:rPr>
-              <w:fldChar w:fldCharType="end"/>
-            </w:r>
-          </w:hyperlink>
-        </w:p>
-        <w:p>
-          <w:pPr>
-            <w:pStyle w:val="TM2"/>
-            <w:tabs>
-              <w:tab w:val="left" w:pos="720"/>
-              <w:tab w:val="right" w:leader="dot" w:pos="9062"/>
-            </w:tabs>
-            <w:rPr>
-              <w:rFonts w:eastAsiaTheme="minorEastAsia"/>
-              <w:noProof/>
-              <w:sz w:val="24"/>
-              <w:szCs w:val="24"/>
-              <w:lang w:eastAsia="fr-FR"/>
-            </w:rPr>
-          </w:pPr>
-          <w:hyperlink w:anchor="_Toc438644104" w:history="1">
-            <w:r>
-              <w:rPr>
-                <w:rStyle w:val="Lienhypertexte"/>
-                <w:noProof/>
-              </w:rPr>
-              <w:t>b.</w:t>
             </w:r>
             <w:r>
               <w:rPr>
@@ -5830,97 +4926,7 @@
                 <w:noProof/>
                 <w:webHidden/>
               </w:rPr>
-              <w:instrText xml:space="preserve"> PAGEREF _Toc438644104 \h </w:instrText>
-            </w:r>
-            <w:r>
-              <w:rPr>
-                <w:noProof/>
-                <w:webHidden/>
-              </w:rPr>
-            </w:r>
-            <w:r>
-              <w:rPr>
-                <w:noProof/>
-                <w:webHidden/>
-              </w:rPr>
-              <w:fldChar w:fldCharType="separate"/>
-            </w:r>
-            <w:r>
-              <w:rPr>
-                <w:noProof/>
-                <w:webHidden/>
-              </w:rPr>
-              <w:t>8</w:t>
-            </w:r>
-            <w:r>
-              <w:rPr>
-                <w:noProof/>
-                <w:webHidden/>
-              </w:rPr>
-              <w:fldChar w:fldCharType="end"/>
-            </w:r>
-          </w:hyperlink>
-        </w:p>
-        <w:p>
-          <w:pPr>
-            <w:pStyle w:val="TM2"/>
-            <w:tabs>
-              <w:tab w:val="left" w:pos="720"/>
-              <w:tab w:val="right" w:leader="dot" w:pos="9062"/>
-            </w:tabs>
-            <w:rPr>
-              <w:rFonts w:eastAsiaTheme="minorEastAsia"/>
-              <w:noProof/>
-              <w:sz w:val="24"/>
-              <w:szCs w:val="24"/>
-              <w:lang w:eastAsia="fr-FR"/>
-            </w:rPr>
-          </w:pPr>
-          <w:hyperlink w:anchor="_Toc438644105" w:history="1">
-            <w:r>
-              <w:rPr>
-                <w:rStyle w:val="Lienhypertexte"/>
-                <w:noProof/>
-              </w:rPr>
-              <w:t>c.</w:t>
-            </w:r>
-            <w:r>
-              <w:rPr>
-                <w:rFonts w:eastAsiaTheme="minorEastAsia"/>
-                <w:noProof/>
-                <w:sz w:val="24"/>
-                <w:szCs w:val="24"/>
-                <w:lang w:eastAsia="fr-FR"/>
-              </w:rPr>
-              <w:tab/>
-            </w:r>
-            <w:r>
-              <w:rPr>
-                <w:rStyle w:val="Lienhypertexte"/>
-                <w:noProof/>
-              </w:rPr>
-              <w:t>Digramme d’objet (OPTIONNEL)</w:t>
-            </w:r>
-            <w:r>
-              <w:rPr>
-                <w:noProof/>
-                <w:webHidden/>
-              </w:rPr>
-              <w:tab/>
-            </w:r>
-            <w:r>
-              <w:rPr>
-                <w:noProof/>
-                <w:webHidden/>
-              </w:rPr>
-              <w:fldChar w:fldCharType="begin"/>
-            </w:r>
-            <w:r>
-              <w:rPr>
-                <w:noProof/>
-                <w:webHidden/>
-              </w:rPr>
-              <w:instrText xml:space="preserve"> PAGEREF _Toc438644105 \h </w:instrText>
+              <w:instrText xml:space="preserve"> PAGEREF _Toc438755506 \h </w:instrText>
             </w:r>
             <w:r>
               <w:rPr>
@@ -5979,7 +4985,7 @@
       <w:pPr>
         <w:pStyle w:val="Titredepartie"/>
       </w:pPr>
-      <w:bookmarkStart w:id="0" w:name="_Toc438644086"/>
+      <w:bookmarkStart w:id="0" w:name="_Toc438755498"/>
       <w:r>
         <w:lastRenderedPageBreak/>
         <w:t>Introduction</w:t>
@@ -5992,7 +4998,28 @@
         <w:ind w:firstLine="348"/>
       </w:pPr>
       <w:r>
-        <w:t>La planification des soutenances…</w:t>
+        <w:t>Le projet consiste à u</w:t>
+      </w:r>
+      <w:r>
+        <w:t xml:space="preserve">ne application permettant la planification </w:t>
+      </w:r>
+      <w:r>
+        <w:t>des soutenances</w:t>
+      </w:r>
+      <w:r>
+        <w:t xml:space="preserve">. </w:t>
+      </w:r>
+      <w:r>
+        <w:t xml:space="preserve">Ce système, sous forme d’un agenda, </w:t>
+      </w:r>
+      <w:r>
+        <w:t xml:space="preserve">permet d’ajouter, d’afficher et de supprimer des soutenances. Par celui-ci, la gestion </w:t>
+      </w:r>
+      <w:r>
+        <w:t>des plannings</w:t>
+      </w:r>
+      <w:r>
+        <w:t xml:space="preserve"> est alors simplifiée.</w:t>
       </w:r>
     </w:p>
     <w:p>
@@ -6000,29 +5027,20 @@
         <w:pStyle w:val="Paragraphe"/>
         <w:ind w:firstLine="348"/>
       </w:pPr>
-      <w:r>
-        <w:t xml:space="preserve">Une application permettant la planification des soutenances est alors pensée. Grâce à ce système-là, sous forme d’un agenda, </w:t>
-      </w:r>
     </w:p>
     <w:p>
       <w:pPr>
         <w:pStyle w:val="Paragraphe"/>
-        <w:ind w:firstLine="348"/>
-      </w:pPr>
+      </w:pPr>
+      <w:r>
+        <w:br w:type="page"/>
+      </w:r>
     </w:p>
     <w:p>
       <w:pPr>
-        <w:pStyle w:val="Paragraphe"/>
-      </w:pPr>
-      <w:r>
-        <w:br w:type="page"/>
-      </w:r>
-    </w:p>
-    <w:p>
-      <w:pPr>
         <w:pStyle w:val="Titredepartie"/>
       </w:pPr>
-      <w:bookmarkStart w:id="1" w:name="_Toc438644087"/>
+      <w:bookmarkStart w:id="1" w:name="_Toc438755499"/>
       <w:r>
         <w:lastRenderedPageBreak/>
         <w:t>Cahier des charges</w:t>
@@ -6033,9 +5051,15 @@
       <w:pPr>
         <w:pStyle w:val="Titredesous-partie"/>
       </w:pPr>
-      <w:bookmarkStart w:id="2" w:name="_Toc438644088"/>
-      <w:r>
-        <w:t>Différents acteurs</w:t>
+      <w:bookmarkStart w:id="2" w:name="_Toc438755500"/>
+      <w:r>
+        <w:t>A</w:t>
+      </w:r>
+      <w:r>
+        <w:t>cteur</w:t>
+      </w:r>
+      <w:r>
+        <w:t xml:space="preserve"> Principal</w:t>
       </w:r>
       <w:bookmarkEnd w:id="2"/>
     </w:p>
@@ -6045,10 +5069,53 @@
         <w:ind w:firstLine="298"/>
       </w:pPr>
       <w:r>
-        <w:t>On retrouve alors sept acteurs qui vont i</w:t>
+        <w:t xml:space="preserve">On retrouve alors </w:t>
+      </w:r>
+      <w:r>
+        <w:t xml:space="preserve">un </w:t>
+      </w:r>
+      <w:r>
+        <w:t>a</w:t>
+      </w:r>
+      <w:r>
+        <w:t>cteur principal qui va</w:t>
+      </w:r>
+      <w:r>
+        <w:t xml:space="preserve"> i</w:t>
       </w:r>
       <w:r>
         <w:t>nteragir dans cette application :</w:t>
+      </w:r>
+      <w:r>
+        <w:t xml:space="preserve"> </w:t>
+      </w:r>
+      <w:r>
+        <w:t>L’enseignant</w:t>
+      </w:r>
+      <w:r>
+        <w:t>.</w:t>
+      </w:r>
+    </w:p>
+    <w:p>
+      <w:pPr>
+        <w:pStyle w:val="Titredesous-partie"/>
+      </w:pPr>
+      <w:bookmarkStart w:id="3" w:name="_Toc438755501"/>
+      <w:r>
+        <w:t>Fonctionnalités de l’application</w:t>
+      </w:r>
+      <w:bookmarkEnd w:id="3"/>
+    </w:p>
+    <w:p>
+      <w:pPr>
+        <w:pStyle w:val="Paragraphe"/>
+        <w:ind w:left="658"/>
+      </w:pPr>
+      <w:r>
+        <w:t>L’</w:t>
+      </w:r>
+      <w:r>
+        <w:t>application, sous forme d’un agenda, permettra de :</w:t>
       </w:r>
     </w:p>
     <w:p>
@@ -6060,7 +5127,213 @@
         </w:numPr>
       </w:pPr>
       <w:r>
-        <w:t xml:space="preserve">Les étudiants : </w:t>
+        <w:t>Ajouter des soutenances</w:t>
+      </w:r>
+    </w:p>
+    <w:p>
+      <w:pPr>
+        <w:pStyle w:val="Paragraphe"/>
+        <w:numPr>
+          <w:ilvl w:val="0"/>
+          <w:numId w:val="5"/>
+        </w:numPr>
+      </w:pPr>
+      <w:r>
+        <w:t>Supprimer des soutenances</w:t>
+      </w:r>
+    </w:p>
+    <w:p>
+      <w:pPr>
+        <w:pStyle w:val="Paragraphe"/>
+        <w:numPr>
+          <w:ilvl w:val="0"/>
+          <w:numId w:val="5"/>
+        </w:numPr>
+      </w:pPr>
+      <w:r>
+        <w:t>Modifier des soutenances</w:t>
+      </w:r>
+    </w:p>
+    <w:p>
+      <w:pPr>
+        <w:pStyle w:val="Paragraphe"/>
+        <w:numPr>
+          <w:ilvl w:val="0"/>
+          <w:numId w:val="5"/>
+        </w:numPr>
+      </w:pPr>
+      <w:r>
+        <w:t>Consulter les soutenances</w:t>
+      </w:r>
+    </w:p>
+    <w:p>
+      <w:pPr>
+        <w:pStyle w:val="Paragraphe"/>
+        <w:numPr>
+          <w:ilvl w:val="0"/>
+          <w:numId w:val="5"/>
+        </w:numPr>
+      </w:pPr>
+      <w:r>
+        <w:t>Pour chaque soutenance, visualiser le rapport et la présentation de l’étudiant</w:t>
+      </w:r>
+    </w:p>
+    <w:p>
+      <w:pPr>
+        <w:pStyle w:val="Paragraphe"/>
+        <w:numPr>
+          <w:ilvl w:val="0"/>
+          <w:numId w:val="5"/>
+        </w:numPr>
+      </w:pPr>
+      <w:r>
+        <w:t>Pour chaque soutenance, des documents seront partagés</w:t>
+      </w:r>
+    </w:p>
+    <w:p>
+      <w:pPr>
+        <w:pStyle w:val="Paragraphe"/>
+        <w:numPr>
+          <w:ilvl w:val="0"/>
+          <w:numId w:val="5"/>
+        </w:numPr>
+      </w:pPr>
+      <w:r>
+        <w:t>Pour chaque soutenance, visualiser le document d’évaluation</w:t>
+      </w:r>
+    </w:p>
+    <w:p>
+      <w:pPr>
+        <w:pStyle w:val="Paragraphe"/>
+        <w:numPr>
+          <w:ilvl w:val="0"/>
+          <w:numId w:val="5"/>
+        </w:numPr>
+      </w:pPr>
+      <w:r>
+        <w:t>Rechercher</w:t>
+      </w:r>
+      <w:r>
+        <w:t>,</w:t>
+      </w:r>
+      <w:r>
+        <w:t xml:space="preserve"> </w:t>
+      </w:r>
+      <w:r>
+        <w:t>pour un professeur donné, les salles et jury dont il fait partie</w:t>
+      </w:r>
+    </w:p>
+    <w:p>
+      <w:pPr>
+        <w:pStyle w:val="Paragraphe"/>
+        <w:numPr>
+          <w:ilvl w:val="0"/>
+          <w:numId w:val="5"/>
+        </w:numPr>
+      </w:pPr>
+      <w:r>
+        <w:t xml:space="preserve">Rechercher, pour un étudiant donné, </w:t>
+      </w:r>
+      <w:r>
+        <w:t>la salle et les membres du jury</w:t>
+      </w:r>
+    </w:p>
+    <w:p>
+      <w:pPr>
+        <w:pStyle w:val="Paragraphe"/>
+        <w:numPr>
+          <w:ilvl w:val="0"/>
+          <w:numId w:val="5"/>
+        </w:numPr>
+      </w:pPr>
+      <w:r>
+        <w:t xml:space="preserve">Echanger avec les </w:t>
+      </w:r>
+      <w:r>
+        <w:t>enseignants</w:t>
+      </w:r>
+      <w:r>
+        <w:t xml:space="preserve"> en ligne (</w:t>
+      </w:r>
+      <w:r>
+        <w:t>Système de Chat entre enseignants</w:t>
+      </w:r>
+      <w:r>
+        <w:t>)</w:t>
+      </w:r>
+    </w:p>
+    <w:p>
+      <w:pPr>
+        <w:pStyle w:val="Paragraphe"/>
+        <w:numPr>
+          <w:ilvl w:val="0"/>
+          <w:numId w:val="5"/>
+        </w:numPr>
+      </w:pPr>
+      <w:r>
+        <w:t>Sauvegarder et charger des données de l’agenda</w:t>
+      </w:r>
+    </w:p>
+    <w:p>
+      <w:pPr>
+        <w:rPr>
+          <w:rFonts w:ascii="Arial" w:hAnsi="Arial" w:cs="Times New Roman"/>
+          <w:sz w:val="28"/>
+          <w:szCs w:val="28"/>
+        </w:rPr>
+      </w:pPr>
+      <w:r>
+        <w:br w:type="page"/>
+      </w:r>
+    </w:p>
+    <w:p>
+      <w:pPr>
+        <w:pStyle w:val="Titredesous-partie"/>
+      </w:pPr>
+      <w:bookmarkStart w:id="4" w:name="_Toc438755502"/>
+      <w:r>
+        <w:lastRenderedPageBreak/>
+        <w:t>Interface Homme-Machine</w:t>
+      </w:r>
+      <w:bookmarkEnd w:id="4"/>
+    </w:p>
+    <w:p>
+      <w:pPr>
+        <w:pStyle w:val="Paragraphe"/>
+        <w:ind w:left="708"/>
+      </w:pPr>
+      <w:r>
+        <w:t>Le planning se lance automatiquement dans la langue anglaise, avec une possibilité de mettre l’application en français.</w:t>
+      </w:r>
+    </w:p>
+    <w:p>
+      <w:pPr>
+        <w:pStyle w:val="Paragraphe"/>
+        <w:ind w:left="708"/>
+      </w:pPr>
+      <w:r>
+        <w:t>La navigation se fait via un menu qui permet de sauvegarder ou d’ouvrir un planning préexistant, de changer de vue (voir ci-dessous) ou d’afficher des informations concernant l’application.</w:t>
+      </w:r>
+    </w:p>
+    <w:p>
+      <w:pPr>
+        <w:pStyle w:val="Paragraphe"/>
+        <w:ind w:left="708"/>
+      </w:pPr>
+      <w:r>
+        <w:t>Le planning se présente en plusieurs vues possibles pour l’utilisateur :</w:t>
+      </w:r>
+    </w:p>
+    <w:p>
+      <w:pPr>
+        <w:pStyle w:val="Paragraphe"/>
+        <w:numPr>
+          <w:ilvl w:val="0"/>
+          <w:numId w:val="5"/>
+        </w:numPr>
+      </w:pPr>
+      <w:r>
+        <w:t>Vue en Jour</w:t>
       </w:r>
     </w:p>
     <w:p>
@@ -6072,7 +5345,13 @@
         </w:numPr>
       </w:pPr>
       <w:r>
-        <w:t>Saisir les disponibilités pour la soutenance</w:t>
+        <w:t xml:space="preserve">Affiche en fonction </w:t>
+      </w:r>
+      <w:r>
+        <w:t>du jour demandée</w:t>
+      </w:r>
+      <w:r>
+        <w:t>, en créneaux horaires.</w:t>
       </w:r>
     </w:p>
     <w:p>
@@ -6084,7 +5363,7 @@
         </w:numPr>
       </w:pPr>
       <w:r>
-        <w:t>Consulter la date et heure de passage</w:t>
+        <w:t>Changement de jour par des boutons ou d’une barre rechercher.</w:t>
       </w:r>
     </w:p>
     <w:p>
@@ -6096,7 +5375,7 @@
         </w:numPr>
       </w:pPr>
       <w:r>
-        <w:t>Les tuteurs en entreprise :</w:t>
+        <w:t>Vue en Semaine</w:t>
       </w:r>
     </w:p>
     <w:p>
@@ -6108,7 +5387,7 @@
         </w:numPr>
       </w:pPr>
       <w:r>
-        <w:t>Saisir les disponibilités pour la soutenance</w:t>
+        <w:t>Affiche en fonction de la semaine demandée, en créneaux horaires.</w:t>
       </w:r>
     </w:p>
     <w:p>
@@ -6120,7 +5399,7 @@
         </w:numPr>
       </w:pPr>
       <w:r>
-        <w:t>Consulter la/les date(s) et horaire(s) de passage de soutenance de leur(s) stagiaire(s)</w:t>
+        <w:t>Changement de semaine par des boutons ou d’une barre rechercher.</w:t>
       </w:r>
     </w:p>
     <w:p>
@@ -6132,7 +5411,7 @@
         </w:numPr>
       </w:pPr>
       <w:r>
-        <w:t>Les enseignants référents :</w:t>
+        <w:t>Vue en Mois</w:t>
       </w:r>
     </w:p>
     <w:p>
@@ -6144,7 +5423,10 @@
         </w:numPr>
       </w:pPr>
       <w:r>
-        <w:t>Saisir les disponibilités pour la soutenance</w:t>
+        <w:t>Affiche en fonction du</w:t>
+      </w:r>
+      <w:r>
+        <w:t xml:space="preserve"> mois demandé.</w:t>
       </w:r>
     </w:p>
     <w:p>
@@ -6156,508 +5438,42 @@
         </w:numPr>
       </w:pPr>
       <w:r>
-        <w:t>Consulter le planning des soutenances (pré-planning et planning final)</w:t>
+        <w:t>Changement de mois par des boutons ou d’une barre rechercher.</w:t>
       </w:r>
     </w:p>
     <w:p>
       <w:pPr>
         <w:pStyle w:val="Paragraphe"/>
-        <w:numPr>
-          <w:ilvl w:val="0"/>
-          <w:numId w:val="5"/>
-        </w:numPr>
-      </w:pPr>
-      <w:r>
-        <w:t>Les enseignants en général :</w:t>
-      </w:r>
+        <w:ind w:left="708"/>
+      </w:pPr>
     </w:p>
     <w:p>
       <w:pPr>
         <w:pStyle w:val="Paragraphe"/>
-        <w:numPr>
-          <w:ilvl w:val="1"/>
-          <w:numId w:val="5"/>
-        </w:numPr>
-      </w:pPr>
-      <w:r>
-        <w:t>Saisir les disponibilités pour la soutenance</w:t>
-      </w:r>
+      </w:pPr>
     </w:p>
     <w:p>
       <w:pPr>
-        <w:pStyle w:val="Paragraphe"/>
-        <w:numPr>
-          <w:ilvl w:val="1"/>
-          <w:numId w:val="5"/>
-        </w:numPr>
-      </w:pPr>
-      <w:r>
-        <w:t>Consulter le planning des soutenances (pré-planning et planning final)</w:t>
-      </w:r>
-    </w:p>
-    <w:p>
-      <w:pPr>
-        <w:pStyle w:val="Paragraphe"/>
-        <w:numPr>
-          <w:ilvl w:val="0"/>
-          <w:numId w:val="5"/>
-        </w:numPr>
-      </w:pPr>
-      <w:r>
-        <w:t>Le secrétariat</w:t>
-      </w:r>
-    </w:p>
-    <w:p>
-      <w:pPr>
-        <w:pStyle w:val="Paragraphe"/>
-        <w:numPr>
-          <w:ilvl w:val="1"/>
-          <w:numId w:val="5"/>
-        </w:numPr>
-      </w:pPr>
-      <w:r>
-        <w:t>Consul</w:t>
-      </w:r>
-      <w:r>
-        <w:t>ter le planning des soutenances</w:t>
-      </w:r>
-    </w:p>
-    <w:p>
-      <w:pPr>
-        <w:pStyle w:val="Paragraphe"/>
-        <w:numPr>
-          <w:ilvl w:val="0"/>
-          <w:numId w:val="5"/>
-        </w:numPr>
-      </w:pPr>
-      <w:r>
-        <w:t>Le responsable des stages</w:t>
-      </w:r>
-    </w:p>
-    <w:p>
-      <w:pPr>
-        <w:pStyle w:val="Paragraphe"/>
-        <w:numPr>
-          <w:ilvl w:val="1"/>
-          <w:numId w:val="5"/>
-        </w:numPr>
-      </w:pPr>
-      <w:r>
-        <w:t>Saisir les disponibilités pour la soutenance</w:t>
-      </w:r>
-    </w:p>
-    <w:p>
-      <w:pPr>
-        <w:pStyle w:val="Paragraphe"/>
-        <w:numPr>
-          <w:ilvl w:val="1"/>
-          <w:numId w:val="5"/>
-        </w:numPr>
-      </w:pPr>
-      <w:r>
-        <w:t>Consul</w:t>
-      </w:r>
-      <w:r>
-        <w:t>ter le planning des soutenances</w:t>
-      </w:r>
-    </w:p>
-    <w:p>
-      <w:pPr>
-        <w:pStyle w:val="Paragraphe"/>
-        <w:numPr>
-          <w:ilvl w:val="0"/>
-          <w:numId w:val="5"/>
-        </w:numPr>
-      </w:pPr>
-      <w:r>
-        <w:t>Responsable d’année</w:t>
-      </w:r>
-    </w:p>
-    <w:p>
-      <w:pPr>
-        <w:pStyle w:val="Paragraphe"/>
-        <w:numPr>
-          <w:ilvl w:val="1"/>
-          <w:numId w:val="5"/>
-        </w:numPr>
-      </w:pPr>
-      <w:r>
-        <w:t>Saisir les disponibilités pour la soutenance</w:t>
-      </w:r>
-    </w:p>
-    <w:p>
-      <w:pPr>
-        <w:pStyle w:val="Paragraphe"/>
-        <w:numPr>
-          <w:ilvl w:val="1"/>
-          <w:numId w:val="5"/>
-        </w:numPr>
-      </w:pPr>
-      <w:r>
-        <w:t>Consul</w:t>
-      </w:r>
-      <w:r>
-        <w:t>ter le planning des soutenances</w:t>
-      </w:r>
-    </w:p>
-    <w:p>
-      <w:pPr>
-        <w:pStyle w:val="Paragraphe"/>
-        <w:numPr>
-          <w:ilvl w:val="1"/>
-          <w:numId w:val="5"/>
-        </w:numPr>
-      </w:pPr>
-      <w:r>
-        <w:t>Préparer le planning de passage des soutenances</w:t>
-      </w:r>
-    </w:p>
-    <w:p>
-      <w:pPr>
         <w:pStyle w:val="Titredesous-partie"/>
       </w:pPr>
-      <w:bookmarkStart w:id="3" w:name="_Toc438644089"/>
-      <w:r>
-        <w:lastRenderedPageBreak/>
-        <w:t>Fonctionnalités de l’application</w:t>
-      </w:r>
-      <w:bookmarkEnd w:id="3"/>
-    </w:p>
-    <w:p>
-      <w:pPr>
-        <w:pStyle w:val="Paragraphe"/>
-        <w:ind w:left="658"/>
-      </w:pPr>
-      <w:r>
-        <w:t>L’</w:t>
-      </w:r>
-      <w:r>
-        <w:t>application, sous forme d’un agenda, permettra de :</w:t>
-      </w:r>
-    </w:p>
-    <w:p>
-      <w:pPr>
-        <w:pStyle w:val="Paragraphe"/>
-        <w:numPr>
-          <w:ilvl w:val="0"/>
-          <w:numId w:val="5"/>
-        </w:numPr>
-      </w:pPr>
-      <w:r>
-        <w:t>Saisir ces disponibilités</w:t>
-      </w:r>
-    </w:p>
-    <w:p>
-      <w:pPr>
-        <w:pStyle w:val="Paragraphe"/>
-        <w:numPr>
-          <w:ilvl w:val="0"/>
-          <w:numId w:val="5"/>
-        </w:numPr>
-      </w:pPr>
-      <w:r>
-        <w:t>Consulter ses horaires de passages (étudiant et jury)</w:t>
-      </w:r>
-    </w:p>
-    <w:p>
-      <w:pPr>
-        <w:pStyle w:val="Paragraphe"/>
-        <w:numPr>
-          <w:ilvl w:val="0"/>
-          <w:numId w:val="5"/>
-        </w:numPr>
-      </w:pPr>
-      <w:r>
-        <w:t>Pour chaque soutenance, visualiser le rapport et la présentation de l’étudiant</w:t>
-      </w:r>
-    </w:p>
-    <w:p>
-      <w:pPr>
-        <w:pStyle w:val="Paragraphe"/>
-        <w:numPr>
-          <w:ilvl w:val="0"/>
-          <w:numId w:val="5"/>
-        </w:numPr>
-      </w:pPr>
-      <w:r>
-        <w:t>Pour chaque soutenance, des documents seront partagés</w:t>
-      </w:r>
-    </w:p>
-    <w:p>
-      <w:pPr>
-        <w:pStyle w:val="Paragraphe"/>
-        <w:numPr>
-          <w:ilvl w:val="0"/>
-          <w:numId w:val="5"/>
-        </w:numPr>
-      </w:pPr>
-      <w:r>
-        <w:t>Pour chaque soutenance, visualiser le document d’évaluation</w:t>
-      </w:r>
-    </w:p>
-    <w:p>
-      <w:pPr>
-        <w:pStyle w:val="Paragraphe"/>
-        <w:numPr>
-          <w:ilvl w:val="0"/>
-          <w:numId w:val="5"/>
-        </w:numPr>
-      </w:pPr>
-      <w:r>
-        <w:t>Rechercher</w:t>
-      </w:r>
-      <w:r>
-        <w:t>,</w:t>
-      </w:r>
-      <w:r>
-        <w:t xml:space="preserve"> </w:t>
-      </w:r>
-      <w:r>
-        <w:t>pour un professeur donné, les salles et jury dont il fait partie</w:t>
-      </w:r>
-    </w:p>
-    <w:p>
-      <w:pPr>
-        <w:pStyle w:val="Paragraphe"/>
-        <w:numPr>
-          <w:ilvl w:val="0"/>
-          <w:numId w:val="5"/>
-        </w:numPr>
-      </w:pPr>
-      <w:r>
-        <w:t xml:space="preserve">Rechercher, pour un étudiant donné, </w:t>
-      </w:r>
-      <w:r>
-        <w:t>la salle et les membres du jury</w:t>
-      </w:r>
-    </w:p>
-    <w:p>
-      <w:pPr>
-        <w:pStyle w:val="Titredesous-partie"/>
-      </w:pPr>
-      <w:bookmarkStart w:id="4" w:name="_Toc438644090"/>
-      <w:r>
-        <w:t>Contexte technique du projet</w:t>
-      </w:r>
-      <w:bookmarkEnd w:id="4"/>
+      <w:r>
+        <w:br w:type="page"/>
+      </w:r>
     </w:p>
     <w:p>
       <w:pPr>
         <w:pStyle w:val="Titredesous-partie"/>
         <w:numPr>
           <w:ilvl w:val="0"/>
-          <w:numId w:val="0"/>
+          <w:numId w:val="26"/>
         </w:numPr>
-        <w:ind w:left="1068"/>
-      </w:pPr>
-    </w:p>
-    <w:p>
-      <w:pPr>
-        <w:pStyle w:val="Titredesous-partie"/>
-      </w:pPr>
-      <w:bookmarkStart w:id="5" w:name="_Toc438644091"/>
-      <w:r>
-        <w:t>Fonctionnement dynamique de chaque fonctionnalité</w:t>
-      </w:r>
-      <w:bookmarkEnd w:id="5"/>
-    </w:p>
-    <w:p>
-      <w:pPr>
-        <w:pStyle w:val="Paragraphe"/>
-        <w:ind w:left="658"/>
-      </w:pPr>
-      <w:r>
-        <w:t>L’application, sous forme d’un agenda, permettra de :</w:t>
-      </w:r>
-    </w:p>
-    <w:p>
-      <w:pPr>
-        <w:pStyle w:val="Paragraphe"/>
-        <w:numPr>
-          <w:ilvl w:val="0"/>
-          <w:numId w:val="5"/>
-        </w:numPr>
-      </w:pPr>
-      <w:r>
-        <w:t>Saisir ces disponibilités</w:t>
-      </w:r>
-    </w:p>
-    <w:p>
-      <w:pPr>
-        <w:pStyle w:val="Paragraphe"/>
-        <w:numPr>
-          <w:ilvl w:val="1"/>
-          <w:numId w:val="5"/>
-        </w:numPr>
-      </w:pPr>
-    </w:p>
-    <w:p>
-      <w:pPr>
-        <w:pStyle w:val="Paragraphe"/>
-        <w:numPr>
-          <w:ilvl w:val="0"/>
-          <w:numId w:val="5"/>
-        </w:numPr>
-      </w:pPr>
-      <w:r>
-        <w:t>Consulter ses horaires de passages (étudiant et jury)</w:t>
-      </w:r>
-    </w:p>
-    <w:p>
-      <w:pPr>
-        <w:pStyle w:val="Paragraphe"/>
-        <w:numPr>
-          <w:ilvl w:val="1"/>
-          <w:numId w:val="5"/>
-        </w:numPr>
-      </w:pPr>
-    </w:p>
-    <w:p>
-      <w:pPr>
-        <w:pStyle w:val="Paragraphe"/>
-        <w:numPr>
-          <w:ilvl w:val="0"/>
-          <w:numId w:val="5"/>
-        </w:numPr>
-      </w:pPr>
-      <w:r>
-        <w:t>Pour chaque soutenance, visualiser le rapport et la présentation de l’étudiant</w:t>
-      </w:r>
-    </w:p>
-    <w:p>
-      <w:pPr>
-        <w:pStyle w:val="Paragraphe"/>
-        <w:numPr>
-          <w:ilvl w:val="1"/>
-          <w:numId w:val="5"/>
-        </w:numPr>
-      </w:pPr>
-    </w:p>
-    <w:p>
-      <w:pPr>
-        <w:pStyle w:val="Paragraphe"/>
-        <w:numPr>
-          <w:ilvl w:val="0"/>
-          <w:numId w:val="5"/>
-        </w:numPr>
-      </w:pPr>
-      <w:r>
-        <w:t>Pour chaque soutenance, des documents seront partagés</w:t>
-      </w:r>
-    </w:p>
-    <w:p>
-      <w:pPr>
-        <w:pStyle w:val="Paragraphe"/>
-        <w:numPr>
-          <w:ilvl w:val="1"/>
-          <w:numId w:val="5"/>
-        </w:numPr>
-      </w:pPr>
-    </w:p>
-    <w:p>
-      <w:pPr>
-        <w:pStyle w:val="Paragraphe"/>
-        <w:numPr>
-          <w:ilvl w:val="0"/>
-          <w:numId w:val="5"/>
-        </w:numPr>
-      </w:pPr>
-      <w:r>
-        <w:t>Pour chaque soutenance, visualiser le document d’évaluation</w:t>
-      </w:r>
-    </w:p>
-    <w:p>
-      <w:pPr>
-        <w:pStyle w:val="Paragraphe"/>
-        <w:numPr>
-          <w:ilvl w:val="1"/>
-          <w:numId w:val="5"/>
-        </w:numPr>
-      </w:pPr>
-    </w:p>
-    <w:p>
-      <w:pPr>
-        <w:pStyle w:val="Paragraphe"/>
-        <w:numPr>
-          <w:ilvl w:val="0"/>
-          <w:numId w:val="5"/>
-        </w:numPr>
-      </w:pPr>
-      <w:r>
-        <w:lastRenderedPageBreak/>
-        <w:t>Rechercher, pour un professeur donné, les salles et jury dont il fait partie</w:t>
-      </w:r>
-    </w:p>
-    <w:p>
-      <w:pPr>
-        <w:pStyle w:val="Paragraphe"/>
-        <w:numPr>
-          <w:ilvl w:val="1"/>
-          <w:numId w:val="5"/>
-        </w:numPr>
-      </w:pPr>
-    </w:p>
-    <w:p>
-      <w:pPr>
-        <w:pStyle w:val="Paragraphe"/>
-        <w:numPr>
-          <w:ilvl w:val="0"/>
-          <w:numId w:val="5"/>
-        </w:numPr>
-      </w:pPr>
-      <w:r>
-        <w:t xml:space="preserve">Rechercher, pour un étudiant donné, </w:t>
-      </w:r>
-      <w:r>
-        <w:t>la salle et les membres du jury</w:t>
-      </w:r>
-    </w:p>
-    <w:p>
-      <w:pPr>
-        <w:pStyle w:val="Paragraphe"/>
-        <w:numPr>
-          <w:ilvl w:val="1"/>
-          <w:numId w:val="5"/>
-        </w:numPr>
-      </w:pPr>
-    </w:p>
-    <w:p>
-      <w:pPr>
-        <w:pStyle w:val="Titredesous-partie"/>
-      </w:pPr>
-      <w:bookmarkStart w:id="6" w:name="_Toc438644092"/>
-      <w:r>
-        <w:t>Interface Homme-Machine</w:t>
-      </w:r>
-      <w:bookmarkEnd w:id="6"/>
-    </w:p>
-    <w:p>
-      <w:pPr>
-        <w:pStyle w:val="Paragraphe"/>
-      </w:pPr>
-    </w:p>
-    <w:p>
-      <w:pPr>
-        <w:pStyle w:val="Titredesous-partie"/>
-      </w:pPr>
-      <w:r>
-        <w:br w:type="page"/>
-      </w:r>
-    </w:p>
-    <w:p>
-      <w:pPr>
-        <w:pStyle w:val="Titredesous-partie"/>
-        <w:numPr>
-          <w:ilvl w:val="0"/>
-          <w:numId w:val="23"/>
-        </w:numPr>
-      </w:pPr>
-      <w:bookmarkStart w:id="7" w:name="_Toc438644093"/>
+      </w:pPr>
+      <w:bookmarkStart w:id="5" w:name="_Toc438755503"/>
       <w:r>
         <w:lastRenderedPageBreak/>
         <w:t>Diagramme de cas d’utilisation</w:t>
       </w:r>
-      <w:bookmarkEnd w:id="7"/>
+      <w:bookmarkEnd w:id="5"/>
     </w:p>
     <w:p>
       <w:pPr>
@@ -6670,10 +5486,10 @@
           <w:lang w:eastAsia="fr-FR"/>
         </w:rPr>
         <w:drawing>
-          <wp:inline distT="0" distB="0" distL="0" distR="0" wp14:anchorId="1DD7AA92" wp14:editId="0BE28BF6">
-            <wp:extent cx="4051935" cy="7413214"/>
-            <wp:effectExtent l="0" t="0" r="12065" b="3810"/>
-            <wp:docPr id="38" name="Image 38" descr="capture%202015-12-22%20à%2009.52.51.png"/>
+          <wp:inline distT="0" distB="0" distL="0" distR="0" wp14:anchorId="4014FF69" wp14:editId="18918A03">
+            <wp:extent cx="4582160" cy="7612231"/>
+            <wp:effectExtent l="0" t="0" r="0" b="8255"/>
+            <wp:docPr id="14" name="Image 14" descr="../../../../../../../../../../../../../Desktop/capture%202015-12"/>
             <wp:cNvGraphicFramePr>
               <a:graphicFrameLocks xmlns:a="http://schemas.openxmlformats.org/drawingml/2006/main" noChangeAspect="1"/>
             </wp:cNvGraphicFramePr>
@@ -6681,7 +5497,7 @@
               <a:graphicData uri="http://schemas.openxmlformats.org/drawingml/2006/picture">
                 <pic:pic xmlns:pic="http://schemas.openxmlformats.org/drawingml/2006/picture">
                   <pic:nvPicPr>
-                    <pic:cNvPr id="0" name="Picture 2" descr="capture%202015-12-22%20à%2009.52.51.png"/>
+                    <pic:cNvPr id="0" name="Picture 1" descr="../../../../../../../../../../../../../Desktop/capture%202015-12"/>
                     <pic:cNvPicPr>
                       <a:picLocks noChangeAspect="1" noChangeArrowheads="1"/>
                     </pic:cNvPicPr>
@@ -6702,7 +5518,7 @@
                   <pic:spPr bwMode="auto">
                     <a:xfrm>
                       <a:off x="0" y="0"/>
-                      <a:ext cx="4074832" cy="7455105"/>
+                      <a:ext cx="4587888" cy="7621748"/>
                     </a:xfrm>
                     <a:prstGeom prst="rect">
                       <a:avLst/>
@@ -6722,6 +5538,12 @@
     <w:p>
       <w:pPr>
         <w:pStyle w:val="Paragraphe"/>
+        <w:jc w:val="center"/>
+      </w:pPr>
+    </w:p>
+    <w:p>
+      <w:pPr>
+        <w:pStyle w:val="Paragraphe"/>
       </w:pPr>
       <w:r>
         <w:lastRenderedPageBreak/>
@@ -6731,7 +5553,7 @@
         <w:rPr>
           <w:b/>
         </w:rPr>
-        <w:t>Enregistrer</w:t>
+        <w:t>Consulter les soutenances :</w:t>
       </w:r>
       <w:r>
         <w:rPr>
@@ -6740,51 +5562,31 @@
         <w:t xml:space="preserve"> </w:t>
       </w:r>
       <w:r>
+        <w:t>L’enseignant peut consulter les soutenances</w:t>
+      </w:r>
+      <w:r>
+        <w:t xml:space="preserve"> en cliquant sur un événement inscrit sur le planning.</w:t>
+      </w:r>
+      <w:r>
+        <w:t xml:space="preserve"> Il a alors plusieurs possibilités décrites ci-dessous.</w:t>
+      </w:r>
+    </w:p>
+    <w:p>
+      <w:pPr>
+        <w:pStyle w:val="Paragraphe"/>
+      </w:pPr>
+      <w:r>
         <w:rPr>
           <w:b/>
         </w:rPr>
-        <w:t>disponibilité</w:t>
+        <w:tab/>
       </w:r>
       <w:r>
         <w:rPr>
           <w:b/>
         </w:rPr>
-        <w:t xml:space="preserve"> pour le stage </w:t>
-      </w:r>
-      <w:r>
-        <w:t>:</w:t>
-      </w:r>
-      <w:r>
-        <w:t xml:space="preserve"> </w:t>
-      </w:r>
-      <w:r>
-        <w:t>L’</w:t>
-      </w:r>
-      <w:r>
-        <w:t>étudiant, l’</w:t>
-      </w:r>
-      <w:r>
-        <w:t>enseignant, le tuteur d’entreprise et l’enseignant référent doivent indiquer leurs disponibilité</w:t>
-      </w:r>
-      <w:r>
-        <w:t>s</w:t>
-      </w:r>
-      <w:r>
-        <w:t xml:space="preserve"> pour la soutenance. Cela permettra, lors de la création du planning des soutenances, de faire en fonctions des contraintes des uns et des autres.</w:t>
-      </w:r>
-    </w:p>
-    <w:p>
-      <w:pPr>
-        <w:pStyle w:val="Paragraphe"/>
-      </w:pPr>
-      <w:r>
         <w:tab/>
-      </w:r>
-      <w:r>
-        <w:rPr>
-          <w:b/>
-        </w:rPr>
-        <w:t>Consulter son planning :</w:t>
+        <w:t>Consulter la salle et le jury :</w:t>
       </w:r>
       <w:r>
         <w:rPr>
@@ -6793,10 +5595,7 @@
         <w:t xml:space="preserve"> </w:t>
       </w:r>
       <w:r>
-        <w:t xml:space="preserve">L’étudiant doit pouvoir consulter la date et l’heure de passage pour la soutenance. Les tuteurs </w:t>
-      </w:r>
-      <w:r>
-        <w:t>et les enseignants doivent aussi pouvoir consulter ses informations pour leur(s) étudiant(s) respectif(s).</w:t>
+        <w:t>L’enseignant peut consulter la salle où se passe la soutenance sélectionnée ainsi que la composition du jury.</w:t>
       </w:r>
     </w:p>
     <w:p>
@@ -6808,7 +5607,13 @@
           <w:b/>
         </w:rPr>
         <w:tab/>
-        <w:t>Modifier planning :</w:t>
+      </w:r>
+      <w:r>
+        <w:rPr>
+          <w:b/>
+        </w:rPr>
+        <w:tab/>
+        <w:t>Consulter les horaires :</w:t>
       </w:r>
       <w:r>
         <w:rPr>
@@ -6817,13 +5622,13 @@
         <w:t xml:space="preserve"> </w:t>
       </w:r>
       <w:r>
-        <w:t xml:space="preserve">Le planning est automatiquement généré lorsque les différents acteurs ont </w:t>
-      </w:r>
-      <w:r>
-        <w:t>indiqué</w:t>
-      </w:r>
-      <w:r>
-        <w:t xml:space="preserve"> leurs disponibilités. Le planning peut être modifié pour des raisons X et Y par le responsable d’année, comme des problèmes de dernières minutes.</w:t>
+        <w:t xml:space="preserve">L’enseignant peut consulter l’heure à laquelle se déroule </w:t>
+      </w:r>
+      <w:r>
+        <w:t>la soutenance sélectionnée</w:t>
+      </w:r>
+      <w:r>
+        <w:t>.</w:t>
       </w:r>
     </w:p>
     <w:p>
@@ -6840,13 +5645,8 @@
         <w:rPr>
           <w:b/>
         </w:rPr>
-        <w:t xml:space="preserve">Consulter planning général </w:t>
-      </w:r>
-      <w:r>
-        <w:rPr>
-          <w:b/>
-        </w:rPr>
-        <w:t>:</w:t>
+        <w:tab/>
+        <w:t>Consulter l’élève :</w:t>
       </w:r>
       <w:r>
         <w:rPr>
@@ -6855,241 +5655,549 @@
         <w:t xml:space="preserve"> </w:t>
       </w:r>
       <w:r>
-        <w:t xml:space="preserve">Le secrétariat, </w:t>
-      </w:r>
-      <w:r>
-        <w:t xml:space="preserve">l’enseignant référent, le responsable des stages ainsi que le responsable d’année doivent pouvoir consulter le planning de passage des soutenances afin de pouvoir organiser </w:t>
-      </w:r>
-      <w:r>
-        <w:t>diverses</w:t>
-      </w:r>
-      <w:r>
-        <w:t xml:space="preserve"> préparations externes à l’</w:t>
-      </w:r>
-      <w:r>
-        <w:t>application.</w:t>
-      </w:r>
-      <w:r>
-        <w:br w:type="page"/>
+        <w:t xml:space="preserve">L’enseignant peut consulter </w:t>
+      </w:r>
+      <w:r>
+        <w:t xml:space="preserve">les informations concernant l’élève passant la soutenance </w:t>
+      </w:r>
+      <w:r>
+        <w:t>sélectionnée</w:t>
+      </w:r>
+      <w:r>
+        <w:t>. Il a alors plusieurs possibilités décrites ci-dessous.</w:t>
       </w:r>
     </w:p>
     <w:p>
       <w:pPr>
+        <w:pStyle w:val="Paragraphe"/>
+      </w:pPr>
+      <w:r>
+        <w:rPr>
+          <w:b/>
+        </w:rPr>
+        <w:tab/>
+      </w:r>
+      <w:r>
+        <w:rPr>
+          <w:b/>
+        </w:rPr>
+        <w:tab/>
+      </w:r>
+      <w:r>
+        <w:rPr>
+          <w:b/>
+        </w:rPr>
+        <w:tab/>
+        <w:t>Visualiser documents partagés :</w:t>
+      </w:r>
+      <w:r>
+        <w:rPr>
+          <w:b/>
+        </w:rPr>
+        <w:t xml:space="preserve"> </w:t>
+      </w:r>
+      <w:r>
+        <w:t xml:space="preserve">L’enseignant peut visualiser les documents partagés </w:t>
+      </w:r>
+      <w:r>
+        <w:t>disponibles entre les enseignants et l’élève.</w:t>
+      </w:r>
+    </w:p>
+    <w:p>
+      <w:pPr>
+        <w:pStyle w:val="Paragraphe"/>
+      </w:pPr>
+      <w:r>
+        <w:rPr>
+          <w:b/>
+        </w:rPr>
+        <w:tab/>
+      </w:r>
+      <w:r>
+        <w:rPr>
+          <w:b/>
+        </w:rPr>
+        <w:tab/>
+      </w:r>
+      <w:r>
+        <w:rPr>
+          <w:b/>
+        </w:rPr>
+        <w:tab/>
+        <w:t>Visualiser le rapport et la présentation :</w:t>
+      </w:r>
+      <w:r>
+        <w:rPr>
+          <w:b/>
+        </w:rPr>
+        <w:t xml:space="preserve"> </w:t>
+      </w:r>
+      <w:r>
+        <w:t>L’enseignant peut visualiser le rapport et présentation de l’</w:t>
+      </w:r>
+      <w:r>
+        <w:t>étudiant passant la soutenance afin d’</w:t>
+      </w:r>
+      <w:r>
+        <w:t>avoir un aperçu.</w:t>
+      </w:r>
+    </w:p>
+    <w:p>
+      <w:pPr>
+        <w:pStyle w:val="Paragraphe"/>
+      </w:pPr>
+      <w:r>
+        <w:rPr>
+          <w:b/>
+        </w:rPr>
+        <w:tab/>
+      </w:r>
+      <w:r>
+        <w:rPr>
+          <w:b/>
+        </w:rPr>
+        <w:tab/>
+      </w:r>
+      <w:r>
+        <w:rPr>
+          <w:b/>
+        </w:rPr>
+        <w:tab/>
+        <w:t>Modifier rapport évaluation</w:t>
+      </w:r>
+      <w:r>
+        <w:rPr>
+          <w:b/>
+        </w:rPr>
+        <w:t> :</w:t>
+      </w:r>
+      <w:r>
+        <w:rPr>
+          <w:b/>
+        </w:rPr>
+        <w:t xml:space="preserve"> </w:t>
+      </w:r>
+      <w:r>
+        <w:t>L’</w:t>
+      </w:r>
+      <w:r>
+        <w:t>enseignant peut créer et modifier le rapport d’évaluation de l’élève à partir des documents dispon</w:t>
+      </w:r>
+      <w:r>
+        <w:t>ibles et de la soutenance si el</w:t>
+      </w:r>
+      <w:r>
+        <w:t>l</w:t>
+      </w:r>
+      <w:r>
+        <w:t>e</w:t>
+      </w:r>
+      <w:r>
+        <w:t xml:space="preserve"> s’est passée.</w:t>
+      </w:r>
+    </w:p>
+    <w:p>
+      <w:pPr>
+        <w:pStyle w:val="Paragraphe"/>
+        <w:rPr>
+          <w:b/>
+        </w:rPr>
+      </w:pPr>
+    </w:p>
+    <w:p>
+      <w:pPr>
+        <w:pStyle w:val="Paragraphe"/>
+      </w:pPr>
+      <w:r>
+        <w:rPr>
+          <w:b/>
+        </w:rPr>
+        <w:tab/>
+        <w:t>Ajouter des soutenances</w:t>
+      </w:r>
+      <w:r>
+        <w:rPr>
+          <w:b/>
+        </w:rPr>
+        <w:t xml:space="preserve"> : </w:t>
+      </w:r>
+      <w:r>
+        <w:t xml:space="preserve">L’enseignant peut </w:t>
+      </w:r>
+      <w:r>
+        <w:t xml:space="preserve">ajouter une soutenance </w:t>
+      </w:r>
+      <w:r>
+        <w:t>au planning.</w:t>
+      </w:r>
+    </w:p>
+    <w:p>
+      <w:pPr>
+        <w:pStyle w:val="Paragraphe"/>
+        <w:rPr>
+          <w:b/>
+        </w:rPr>
+      </w:pPr>
+    </w:p>
+    <w:p>
+      <w:pPr>
+        <w:pStyle w:val="Paragraphe"/>
+      </w:pPr>
+      <w:r>
+        <w:rPr>
+          <w:b/>
+        </w:rPr>
+        <w:tab/>
+        <w:t>Supprimer des soutenances :</w:t>
+      </w:r>
+      <w:r>
+        <w:rPr>
+          <w:b/>
+        </w:rPr>
+        <w:t xml:space="preserve"> </w:t>
+      </w:r>
+      <w:r>
+        <w:t>L’</w:t>
+      </w:r>
+      <w:r>
+        <w:t>enseignant peut supprimer une soutenance</w:t>
+      </w:r>
+      <w:r>
+        <w:t xml:space="preserve"> au planning.</w:t>
+      </w:r>
+    </w:p>
+    <w:p>
+      <w:pPr>
+        <w:pStyle w:val="Paragraphe"/>
+        <w:rPr>
+          <w:b/>
+        </w:rPr>
+      </w:pPr>
+    </w:p>
+    <w:p>
+      <w:pPr>
+        <w:pStyle w:val="Paragraphe"/>
+      </w:pPr>
+      <w:r>
+        <w:rPr>
+          <w:b/>
+        </w:rPr>
+        <w:tab/>
+        <w:t>Modifier des soutenances :</w:t>
+      </w:r>
+      <w:r>
+        <w:rPr>
+          <w:b/>
+        </w:rPr>
+        <w:t xml:space="preserve"> </w:t>
+      </w:r>
+      <w:r>
+        <w:t>L’enseignant peut modifi</w:t>
+      </w:r>
+      <w:r>
+        <w:t xml:space="preserve">er une soutenance. Il peut alors modifier le jury, les horaires </w:t>
+      </w:r>
+      <w:r>
+        <w:t>ainsi que diverses modifications.</w:t>
+      </w:r>
+    </w:p>
+    <w:p>
+      <w:pPr>
+        <w:pStyle w:val="Paragraphe"/>
+        <w:rPr>
+          <w:b/>
+        </w:rPr>
+      </w:pPr>
+    </w:p>
+    <w:p>
+      <w:pPr>
+        <w:pStyle w:val="Paragraphe"/>
+      </w:pPr>
+      <w:r>
+        <w:rPr>
+          <w:b/>
+        </w:rPr>
+        <w:tab/>
+        <w:t>Rechercher :</w:t>
+      </w:r>
+      <w:r>
+        <w:rPr>
+          <w:b/>
+        </w:rPr>
+        <w:t xml:space="preserve"> </w:t>
+      </w:r>
+      <w:r>
+        <w:t>L’enseignant peut rechercher en fonction d’un élève ou alors d’un enseignant.</w:t>
+      </w:r>
+    </w:p>
+    <w:p>
+      <w:pPr>
+        <w:pStyle w:val="Paragraphe"/>
+      </w:pPr>
+      <w:r>
+        <w:rPr>
+          <w:b/>
+        </w:rPr>
+        <w:lastRenderedPageBreak/>
+        <w:tab/>
+      </w:r>
+      <w:r>
+        <w:rPr>
+          <w:b/>
+        </w:rPr>
+        <w:tab/>
+        <w:t>Rechercher un élève :</w:t>
+      </w:r>
+      <w:r>
+        <w:rPr>
+          <w:b/>
+        </w:rPr>
+        <w:t xml:space="preserve"> </w:t>
+      </w:r>
+      <w:r>
+        <w:t xml:space="preserve">L’enseignant </w:t>
+      </w:r>
+      <w:r>
+        <w:t>peut rechercher en fonction d’un élève les informations le concernant, c’est-à-dire la date de sa soutenance.</w:t>
+      </w:r>
+    </w:p>
+    <w:p>
+      <w:pPr>
+        <w:pStyle w:val="Paragraphe"/>
+      </w:pPr>
+      <w:r>
+        <w:rPr>
+          <w:b/>
+        </w:rPr>
+        <w:tab/>
+      </w:r>
+      <w:r>
+        <w:rPr>
+          <w:b/>
+        </w:rPr>
+        <w:tab/>
+        <w:t>Rechercher un enseignant :</w:t>
+      </w:r>
+      <w:r>
+        <w:rPr>
+          <w:b/>
+        </w:rPr>
+        <w:t xml:space="preserve"> </w:t>
+      </w:r>
+      <w:r>
+        <w:t xml:space="preserve">L’enseignant peut rechercher en fonction d’un enseignant </w:t>
+      </w:r>
+      <w:r>
+        <w:t>les informations le concernant, c’est-à-dire les dates où il se trouve en tant que jury.</w:t>
+      </w:r>
+    </w:p>
+    <w:p>
+      <w:pPr>
+        <w:pStyle w:val="Paragraphe"/>
+        <w:rPr>
+          <w:b/>
+        </w:rPr>
+      </w:pPr>
+    </w:p>
+    <w:p>
+      <w:pPr>
+        <w:pStyle w:val="Paragraphe"/>
+      </w:pPr>
+      <w:r>
+        <w:rPr>
+          <w:b/>
+        </w:rPr>
+        <w:tab/>
+        <w:t>Publier :</w:t>
+      </w:r>
+      <w:r>
+        <w:rPr>
+          <w:b/>
+        </w:rPr>
+        <w:t xml:space="preserve"> </w:t>
+      </w:r>
+      <w:r>
+        <w:t>L’enseignant peut publier le planning.</w:t>
+      </w:r>
+    </w:p>
+    <w:p>
+      <w:pPr>
+        <w:pStyle w:val="Paragraphe"/>
+        <w:rPr>
+          <w:b/>
+        </w:rPr>
+      </w:pPr>
+    </w:p>
+    <w:p>
+      <w:pPr>
+        <w:pStyle w:val="Paragraphe"/>
+      </w:pPr>
+      <w:r>
+        <w:rPr>
+          <w:b/>
+        </w:rPr>
+        <w:tab/>
+        <w:t>Echanger avec les enseignants en ligne :</w:t>
+      </w:r>
+      <w:r>
+        <w:rPr>
+          <w:b/>
+        </w:rPr>
+        <w:t xml:space="preserve"> </w:t>
+      </w:r>
+      <w:r>
+        <w:t>L’enseignant peut échanger avec les autres enseignants utilisant l’</w:t>
+      </w:r>
+      <w:r>
+        <w:t>application, via un Chat.</w:t>
+      </w:r>
+    </w:p>
+    <w:p>
+      <w:pPr>
+        <w:pStyle w:val="Paragraphe"/>
+        <w:rPr>
+          <w:b/>
+        </w:rPr>
+      </w:pPr>
+    </w:p>
+    <w:p>
+      <w:pPr>
+        <w:pStyle w:val="Paragraphe"/>
+      </w:pPr>
+      <w:r>
+        <w:rPr>
+          <w:b/>
+        </w:rPr>
+        <w:tab/>
+        <w:t>Sauvegarder / Charger un planning :</w:t>
+      </w:r>
+      <w:r>
+        <w:rPr>
+          <w:b/>
+        </w:rPr>
+        <w:t xml:space="preserve"> </w:t>
+      </w:r>
+      <w:r>
+        <w:t>L’enseignant peut sauvegarder ou charger un planning préexistant.</w:t>
+      </w:r>
+    </w:p>
+    <w:p>
+      <w:pPr>
+        <w:pStyle w:val="Paragraphe"/>
+      </w:pPr>
+      <w:r>
+        <w:br w:type="page"/>
+      </w:r>
+    </w:p>
+    <w:p>
+      <w:pPr>
+        <w:pStyle w:val="Titredepartie"/>
+      </w:pPr>
+      <w:bookmarkStart w:id="6" w:name="_Toc438755504"/>
+      <w:r>
+        <w:lastRenderedPageBreak/>
+        <w:t>Analyse et Conception de l’application</w:t>
+      </w:r>
+      <w:bookmarkEnd w:id="6"/>
+    </w:p>
+    <w:p>
+      <w:pPr>
         <w:pStyle w:val="Titredesous-partie"/>
-      </w:pPr>
-      <w:bookmarkStart w:id="8" w:name="_Toc438644094"/>
-      <w:r>
-        <w:lastRenderedPageBreak/>
-        <w:t>Autres diagrammes (OPTIONNEL)</w:t>
-      </w:r>
+        <w:numPr>
+          <w:ilvl w:val="0"/>
+          <w:numId w:val="25"/>
+        </w:numPr>
+      </w:pPr>
+      <w:bookmarkStart w:id="7" w:name="_Toc438755505"/>
+      <w:r>
+        <w:t>Diagrammes de classe</w:t>
+      </w:r>
+      <w:bookmarkEnd w:id="7"/>
+    </w:p>
+    <w:p>
+      <w:pPr>
+        <w:pStyle w:val="Paragraphe"/>
+      </w:pPr>
+      <w:bookmarkStart w:id="8" w:name="_GoBack"/>
       <w:bookmarkEnd w:id="8"/>
     </w:p>
     <w:p>
       <w:pPr>
         <w:pStyle w:val="Titredesous-partie"/>
-        <w:numPr>
-          <w:ilvl w:val="1"/>
-          <w:numId w:val="3"/>
-        </w:numPr>
-        <w:ind w:left="1276" w:hanging="279"/>
-      </w:pPr>
-      <w:bookmarkStart w:id="9" w:name="_Toc438644095"/>
-      <w:r>
-        <w:t>Diagramme d</w:t>
-      </w:r>
-      <w:r>
-        <w:t>e séquence</w:t>
+      </w:pPr>
+      <w:bookmarkStart w:id="9" w:name="_Toc438755506"/>
+      <w:r>
+        <w:t>Digrammes</w:t>
+      </w:r>
+      <w:r>
+        <w:t xml:space="preserve"> de package</w:t>
       </w:r>
       <w:bookmarkEnd w:id="9"/>
     </w:p>
     <w:p>
       <w:pPr>
-        <w:pStyle w:val="Titredesous-partie"/>
-        <w:numPr>
-          <w:ilvl w:val="1"/>
-          <w:numId w:val="3"/>
-        </w:numPr>
-        <w:ind w:left="1276" w:hanging="279"/>
-      </w:pPr>
-      <w:bookmarkStart w:id="10" w:name="_Toc438644096"/>
-      <w:r>
-        <w:t>Digramme de déploiement</w:t>
-      </w:r>
-      <w:bookmarkEnd w:id="10"/>
-    </w:p>
-    <w:p>
-      <w:pPr>
-        <w:pStyle w:val="Titredesous-partie"/>
-        <w:numPr>
-          <w:ilvl w:val="1"/>
-          <w:numId w:val="3"/>
-        </w:numPr>
-        <w:ind w:left="1276" w:hanging="279"/>
-      </w:pPr>
-      <w:bookmarkStart w:id="11" w:name="_Toc438644097"/>
-      <w:r>
-        <w:t>Diagramme d’état</w:t>
-      </w:r>
-      <w:bookmarkEnd w:id="11"/>
-    </w:p>
-    <w:p>
-      <w:pPr>
-        <w:pStyle w:val="Titredesous-partie"/>
-        <w:numPr>
-          <w:ilvl w:val="1"/>
-          <w:numId w:val="3"/>
-        </w:numPr>
-        <w:ind w:left="1276" w:hanging="279"/>
-      </w:pPr>
-      <w:bookmarkStart w:id="12" w:name="_Toc438644098"/>
-      <w:r>
-        <w:t>Diagramme d’activité</w:t>
-      </w:r>
-      <w:bookmarkEnd w:id="12"/>
-    </w:p>
-    <w:p>
-      <w:pPr>
-        <w:pStyle w:val="Titredepartie"/>
-      </w:pPr>
-      <w:bookmarkStart w:id="13" w:name="_Toc438644099"/>
-      <w:r>
-        <w:t>Analyse et Conception de l’application</w:t>
-      </w:r>
-      <w:bookmarkStart w:id="14" w:name="_GoBack"/>
-      <w:bookmarkEnd w:id="13"/>
-      <w:bookmarkEnd w:id="14"/>
-    </w:p>
-    <w:p>
-      <w:pPr>
-        <w:pStyle w:val="Titredesous-partie"/>
-        <w:numPr>
-          <w:ilvl w:val="0"/>
-          <w:numId w:val="24"/>
-        </w:numPr>
-      </w:pPr>
-      <w:bookmarkStart w:id="15" w:name="_Toc438644100"/>
-      <w:r>
-        <w:t>Classes candidates</w:t>
-      </w:r>
-      <w:bookmarkEnd w:id="15"/>
-    </w:p>
-    <w:p>
-      <w:pPr>
-        <w:pStyle w:val="ParagrapheCitation"/>
-      </w:pPr>
-      <w:r>
-        <w:t>Identifier les classes candidates</w:t>
-      </w:r>
-    </w:p>
-    <w:p>
-      <w:pPr>
-        <w:pStyle w:val="ParagrapheCitation"/>
-      </w:pPr>
-      <w:r>
-        <w:t>Affiner la définition statique et dynamique des classes</w:t>
-      </w:r>
-    </w:p>
-    <w:p>
-      <w:pPr>
-        <w:pStyle w:val="Titredesous-partie"/>
-        <w:numPr>
-          <w:ilvl w:val="0"/>
-          <w:numId w:val="24"/>
-        </w:numPr>
-      </w:pPr>
-      <w:bookmarkStart w:id="16" w:name="_Toc438644101"/>
-      <w:r>
-        <w:t>Packages</w:t>
-      </w:r>
-      <w:bookmarkEnd w:id="16"/>
-    </w:p>
-    <w:p>
-      <w:pPr>
-        <w:pStyle w:val="ParagrapheCitation"/>
-      </w:pPr>
-      <w:r>
-        <w:t>Définir les packages et l’architecture générale</w:t>
-      </w:r>
-    </w:p>
-    <w:p>
-      <w:pPr>
-        <w:pStyle w:val="ParagrapheCitation"/>
-      </w:pPr>
-      <w:r>
-        <w:t>Regrouper les classes par package</w:t>
-      </w:r>
-    </w:p>
-    <w:p>
-      <w:pPr>
-        <w:pStyle w:val="ParagrapheCitation"/>
-      </w:pPr>
-      <w:r>
-        <w:t>Définir les interfaces des packages</w:t>
-      </w:r>
-    </w:p>
-    <w:p>
-      <w:pPr>
-        <w:pStyle w:val="Titredesous-partie"/>
-      </w:pPr>
-      <w:bookmarkStart w:id="17" w:name="_Toc438644102"/>
-      <w:r>
-        <w:t>Diagrammes</w:t>
-      </w:r>
-      <w:bookmarkEnd w:id="17"/>
-    </w:p>
-    <w:p>
-      <w:pPr>
-        <w:pStyle w:val="Titredesous-partie"/>
-        <w:numPr>
-          <w:ilvl w:val="1"/>
-          <w:numId w:val="3"/>
-        </w:numPr>
-      </w:pPr>
-      <w:bookmarkStart w:id="18" w:name="_Toc438644103"/>
-      <w:r>
-        <w:t>Diagrammes de classe</w:t>
-      </w:r>
-      <w:bookmarkEnd w:id="18"/>
-    </w:p>
-    <w:p>
-      <w:pPr>
-        <w:pStyle w:val="Titredesous-partie"/>
-        <w:numPr>
-          <w:ilvl w:val="1"/>
-          <w:numId w:val="3"/>
-        </w:numPr>
-      </w:pPr>
-      <w:bookmarkStart w:id="19" w:name="_Toc438644104"/>
-      <w:r>
-        <w:t>Digrammes</w:t>
-      </w:r>
-      <w:r>
-        <w:t xml:space="preserve"> de package</w:t>
-      </w:r>
-      <w:bookmarkEnd w:id="19"/>
-    </w:p>
-    <w:p>
-      <w:pPr>
-        <w:pStyle w:val="Titredesous-partie"/>
-        <w:numPr>
-          <w:ilvl w:val="1"/>
-          <w:numId w:val="3"/>
-        </w:numPr>
-      </w:pPr>
-      <w:bookmarkStart w:id="20" w:name="_Toc438644105"/>
-      <w:r>
-        <w:t>Digramme</w:t>
-      </w:r>
-      <w:r>
-        <w:t xml:space="preserve"> d’objet (OPTIONNEL)</w:t>
-      </w:r>
-      <w:bookmarkEnd w:id="20"/>
+        <w:pStyle w:val="Paragraphe"/>
+      </w:pPr>
+      <w:r>
+        <w:rPr>
+          <w:noProof/>
+          <w:lang w:eastAsia="fr-FR"/>
+        </w:rPr>
+        <w:drawing>
+          <wp:inline distT="0" distB="0" distL="0" distR="0" wp14:anchorId="4DDC02F8" wp14:editId="128D2C9D">
+            <wp:extent cx="5324475" cy="6697831"/>
+            <wp:effectExtent l="0" t="0" r="9525" b="8255"/>
+            <wp:docPr id="34" name="Image 34" descr="../../../../../../../../../../../../../Desktop/capture%202015-12"/>
+            <wp:cNvGraphicFramePr>
+              <a:graphicFrameLocks xmlns:a="http://schemas.openxmlformats.org/drawingml/2006/main" noChangeAspect="1"/>
+            </wp:cNvGraphicFramePr>
+            <a:graphic xmlns:a="http://schemas.openxmlformats.org/drawingml/2006/main">
+              <a:graphicData uri="http://schemas.openxmlformats.org/drawingml/2006/picture">
+                <pic:pic xmlns:pic="http://schemas.openxmlformats.org/drawingml/2006/picture">
+                  <pic:nvPicPr>
+                    <pic:cNvPr id="0" name="Picture 2" descr="../../../../../../../../../../../../../Desktop/capture%202015-12"/>
+                    <pic:cNvPicPr>
+                      <a:picLocks noChangeAspect="1" noChangeArrowheads="1"/>
+                    </pic:cNvPicPr>
+                  </pic:nvPicPr>
+                  <pic:blipFill>
+                    <a:blip r:embed="rId10">
+                      <a:extLst>
+                        <a:ext uri="{28A0092B-C50C-407E-A947-70E740481C1C}">
+                          <a14:useLocalDpi xmlns:a14="http://schemas.microsoft.com/office/drawing/2010/main" val="0"/>
+                        </a:ext>
+                      </a:extLst>
+                    </a:blip>
+                    <a:srcRect/>
+                    <a:stretch>
+                      <a:fillRect/>
+                    </a:stretch>
+                  </pic:blipFill>
+                  <pic:spPr bwMode="auto">
+                    <a:xfrm>
+                      <a:off x="0" y="0"/>
+                      <a:ext cx="5337326" cy="6713996"/>
+                    </a:xfrm>
+                    <a:prstGeom prst="rect">
+                      <a:avLst/>
+                    </a:prstGeom>
+                    <a:noFill/>
+                    <a:ln>
+                      <a:noFill/>
+                    </a:ln>
+                  </pic:spPr>
+                </pic:pic>
+              </a:graphicData>
+            </a:graphic>
+          </wp:inline>
+        </w:drawing>
+      </w:r>
     </w:p>
     <w:sectPr>
-      <w:headerReference w:type="even" r:id="rId10"/>
-      <w:headerReference w:type="default" r:id="rId11"/>
-      <w:footerReference w:type="even" r:id="rId12"/>
-      <w:footerReference w:type="default" r:id="rId13"/>
+      <w:headerReference w:type="even" r:id="rId11"/>
+      <w:headerReference w:type="default" r:id="rId12"/>
+      <w:footerReference w:type="even" r:id="rId13"/>
+      <w:footerReference w:type="default" r:id="rId14"/>
       <w:pgSz w:w="11906" w:h="16838"/>
       <w:pgMar w:top="1417" w:right="1417" w:bottom="1417" w:left="1417" w:header="708" w:footer="708" w:gutter="0"/>
       <w:pgNumType w:start="0"/>
@@ -7159,7 +6267,7 @@
         <w:rStyle w:val="Numrodepage"/>
         <w:noProof/>
       </w:rPr>
-      <w:t>6</w:t>
+      <w:t>8</w:t>
     </w:r>
     <w:r>
       <w:rPr>
@@ -7170,9 +6278,20 @@
   </w:p>
   <w:p>
     <w:pPr>
-      <w:pStyle w:val="Pieddepage"/>
-      <w:ind w:right="360"/>
+      <w:pStyle w:val="EtudiantsAuteurs"/>
+      <w:jc w:val="left"/>
+      <w:rPr>
+        <w:sz w:val="24"/>
+        <w:szCs w:val="24"/>
+      </w:rPr>
     </w:pPr>
+    <w:r>
+      <w:rPr>
+        <w:sz w:val="24"/>
+        <w:szCs w:val="24"/>
+      </w:rPr>
+      <w:t>Projet réalisé par Ecollan Charles, Bresson Quentin et Mouginot Hubert</w:t>
+    </w:r>
   </w:p>
 </w:ftr>
 </file>
@@ -7333,7 +6452,7 @@
                       </a:ln>
                       <a:extLst>
                         <a:ext uri="{91240B29-F687-4f45-9708-019B960494DF}">
-                          <a14:hiddenLine xmlns:a14="http://schemas.microsoft.com/office/drawing/2010/main" xmlns:w="http://schemas.openxmlformats.org/wordprocessingml/2006/main" xmlns:w10="urn:schemas-microsoft-com:office:word" xmlns:v="urn:schemas-microsoft-com:vml" xmlns:o="urn:schemas-microsoft-com:office:office" xmlns="" w="9525">
+                          <a14:hiddenLine xmlns="" xmlns:o="urn:schemas-microsoft-com:office:office" xmlns:v="urn:schemas-microsoft-com:vml" xmlns:w10="urn:schemas-microsoft-com:office:word" xmlns:w="http://schemas.openxmlformats.org/wordprocessingml/2006/main" xmlns:a14="http://schemas.microsoft.com/office/drawing/2010/main" w="9525">
                             <a:solidFill>
                               <a:srgbClr val="000000"/>
                             </a:solidFill>
@@ -7650,31 +6769,6 @@
         <w:szCs w:val="24"/>
       </w:rPr>
     </w:pPr>
-    <w:r>
-      <w:rPr>
-        <w:sz w:val="24"/>
-        <w:szCs w:val="24"/>
-      </w:rPr>
-      <w:t>Projet réalisé par Ecollan Charles, Bresson Quentin et Mouginot Hubert</w:t>
-    </w:r>
-  </w:p>
-  <w:p>
-    <w:pPr>
-      <w:pStyle w:val="EtudiantsAuteurs"/>
-      <w:rPr>
-        <w:sz w:val="24"/>
-        <w:szCs w:val="24"/>
-      </w:rPr>
-    </w:pPr>
-  </w:p>
-  <w:p>
-    <w:pPr>
-      <w:pStyle w:val="EtudiantsAuteurs"/>
-      <w:rPr>
-        <w:sz w:val="24"/>
-        <w:szCs w:val="24"/>
-      </w:rPr>
-    </w:pPr>
   </w:p>
 </w:hdr>
 </file>
@@ -7740,7 +6834,7 @@
                       </a:ln>
                       <a:extLst>
                         <a:ext uri="{91240B29-F687-4f45-9708-019B960494DF}">
-                          <a14:hiddenLine xmlns:a14="http://schemas.microsoft.com/office/drawing/2010/main" xmlns:w="http://schemas.openxmlformats.org/wordprocessingml/2006/main" xmlns:w10="urn:schemas-microsoft-com:office:word" xmlns:v="urn:schemas-microsoft-com:vml" xmlns:o="urn:schemas-microsoft-com:office:office" xmlns="" w="9525">
+                          <a14:hiddenLine xmlns="" xmlns:o="urn:schemas-microsoft-com:office:office" xmlns:v="urn:schemas-microsoft-com:vml" xmlns:w10="urn:schemas-microsoft-com:office:word" xmlns:w="http://schemas.openxmlformats.org/wordprocessingml/2006/main" xmlns:a14="http://schemas.microsoft.com/office/drawing/2010/main" w="9525">
                             <a:solidFill>
                               <a:srgbClr val="000000"/>
                             </a:solidFill>
@@ -8987,8 +8081,8 @@
   <w:abstractNum w:abstractNumId="10">
     <w:nsid w:val="58AA37ED"/>
     <w:multiLevelType w:val="hybridMultilevel"/>
-    <w:tmpl w:val="FB6AAA8A"/>
-    <w:lvl w:ilvl="0" w:tplc="5B88E456">
+    <w:tmpl w:val="42B216B4"/>
+    <w:lvl w:ilvl="0" w:tplc="4AC26BA6">
       <w:start w:val="1"/>
       <w:numFmt w:val="upperLetter"/>
       <w:pStyle w:val="Titredesous-partie"/>
@@ -9734,14 +8828,24 @@
   </w:num>
   <w:num w:numId="23">
     <w:abstractNumId w:val="10"/>
-    <w:lvlOverride w:ilvl="0">
-      <w:startOverride w:val="6"/>
-    </w:lvlOverride>
+    <w:lvlOverride w:ilvl="0"/>
   </w:num>
   <w:num w:numId="24">
     <w:abstractNumId w:val="10"/>
     <w:lvlOverride w:ilvl="0">
       <w:startOverride w:val="1"/>
+    </w:lvlOverride>
+  </w:num>
+  <w:num w:numId="25">
+    <w:abstractNumId w:val="10"/>
+    <w:lvlOverride w:ilvl="0">
+      <w:startOverride w:val="1"/>
+    </w:lvlOverride>
+  </w:num>
+  <w:num w:numId="26">
+    <w:abstractNumId w:val="10"/>
+    <w:lvlOverride w:ilvl="0">
+      <w:startOverride w:val="4"/>
     </w:lvlOverride>
   </w:num>
 </w:numbering>
@@ -10953,7 +10057,7 @@
 </file>
 
 <file path=customXml/itemProps2.xml><?xml version="1.0" encoding="utf-8"?>
-<ds:datastoreItem xmlns:ds="http://schemas.openxmlformats.org/officeDocument/2006/customXml" ds:itemID="{F618D3DF-778B-C34E-BEEE-C518EDBAF596}">
+<ds:datastoreItem xmlns:ds="http://schemas.openxmlformats.org/officeDocument/2006/customXml" ds:itemID="{19D3528E-4F1E-4141-88BE-896F22E913FB}">
   <ds:schemaRefs>
     <ds:schemaRef ds:uri="http://schemas.openxmlformats.org/officeDocument/2006/bibliography"/>
   </ds:schemaRefs>

</xml_diff>